<commit_message>
Agregado de testcases y documentacion.
</commit_message>
<xml_diff>
--- a/grupo8/doc/Documentacion TP1.docx
+++ b/grupo8/doc/Documentacion TP1.docx
@@ -78,7 +78,7 @@
           <w:szCs w:val="80"/>
         </w:rPr>
         <w:drawing>
-          <wp:anchor allowOverlap="1" behindDoc="0" distB="0" distL="0" distR="0" distT="0" layoutInCell="1" locked="0" relativeHeight="70" simplePos="0">
+          <wp:anchor allowOverlap="1" behindDoc="0" distB="0" distL="0" distR="0" distT="0" layoutInCell="1" locked="0" relativeHeight="0" simplePos="0">
             <wp:simplePos x="0" y="0"/>
             <wp:positionH relativeFrom="column">
               <wp:posOffset>2034540</wp:posOffset>
@@ -402,7 +402,7 @@
           <w:sz w:val="22"/>
           <w:szCs w:val="22"/>
         </w:rPr>
-        <w:t xml:space="preserve">que se encarga de setear algunas variables por defecto sean el </w:t>
+        <w:t>que se encarga de setear algunas variables por defecto, a saber:</w:t>
       </w:r>
     </w:p>
     <w:p>
@@ -1099,7 +1099,16 @@
           <w:szCs w:val="20"/>
           <w:lang w:val="en-US"/>
         </w:rPr>
-        <w:t>setFormatDate(“unArchivo”, %d{HH:mm});</w:t>
+        <w:t>setFormatDate(“unArchivo”, “%d{HH:mm}”</w:t>
+      </w:r>
+      <w:r>
+        <w:rPr>
+          <w:rFonts w:ascii="Consolas" w:cs="Consolas" w:hAnsi="Consolas"/>
+          <w:sz w:val="20"/>
+          <w:szCs w:val="20"/>
+          <w:lang w:val="en-US"/>
+        </w:rPr>
+        <w:t>);</w:t>
       </w:r>
     </w:p>
     <w:p>
@@ -1929,7 +1938,7 @@
           <w:szCs w:val="20"/>
         </w:rPr>
         <w:pict>
-          <v:rect fillcolor="white" id="shape_0" style="position:absolute;margin-left:37.95pt;margin-top:1.7pt;width:149.15pt;height:44.9pt">
+          <v:rect fillcolor="white" id="shape_0" style="position:absolute;margin-left:37.95pt;margin-top:1.7pt;width:149pt;height:44.75pt">
             <v:wrap v:type="none"/>
             <v:fill color2="black" detectmouseclick="t" type="solid"/>
             <v:stroke color="#f79646" endcap="flat" joinstyle="round" weight="25560"/>
@@ -1943,7 +1952,7 @@
               <w:txbxContent>
                 <w:p>
                   <w:pPr>
-                    <w:pStyle w:val="style30"/>
+                    <w:pStyle w:val="style36"/>
                     <w:spacing w:after="200" w:before="0"/>
                     <w:contextualSpacing w:val="false"/>
                     <w:jc w:val="center"/>
@@ -1979,7 +1988,7 @@
               <w:txbxContent>
                 <w:p>
                   <w:pPr>
-                    <w:pStyle w:val="style30"/>
+                    <w:pStyle w:val="style36"/>
                     <w:spacing w:after="200" w:before="0"/>
                     <w:contextualSpacing w:val="false"/>
                     <w:jc w:val="center"/>
@@ -2002,7 +2011,7 @@
               <w:txbxContent>
                 <w:p>
                   <w:pPr>
-                    <w:pStyle w:val="style30"/>
+                    <w:pStyle w:val="style36"/>
                     <w:spacing w:after="200" w:before="0"/>
                     <w:contextualSpacing w:val="false"/>
                     <w:jc w:val="center"/>
@@ -2038,9 +2047,8 @@
           <w:sz w:val="20"/>
           <w:szCs w:val="20"/>
         </w:rPr>
-        <w:pict/>
-        <w:pict>
-          <v:line from="187.2pt,0.7pt" id="shape_0" style="position:absolute" to="304.1pt,0.7pt">
+        <w:pict>
+          <v:line from="187.2pt,0.7pt" id="shape_0" style="position:absolute" to="303.95pt,0.7pt">
             <v:stroke color="#4579b8" dashstyle="longdash" endcap="flat" joinstyle="round"/>
             <v:fill detectmouseclick="t"/>
           </v:line>
@@ -2053,7 +2061,7 @@
               <w:txbxContent>
                 <w:p>
                   <w:pPr>
-                    <w:pStyle w:val="style30"/>
+                    <w:pStyle w:val="style36"/>
                     <w:spacing w:after="200" w:before="0"/>
                     <w:contextualSpacing w:val="false"/>
                     <w:jc w:val="center"/>
@@ -2097,7 +2105,7 @@
               <w:txbxContent>
                 <w:p>
                   <w:pPr>
-                    <w:pStyle w:val="style30"/>
+                    <w:pStyle w:val="style36"/>
                     <w:spacing w:after="200" w:before="0"/>
                     <w:contextualSpacing w:val="false"/>
                     <w:rPr/>
@@ -2161,7 +2169,7 @@
               <w:txbxContent>
                 <w:p>
                   <w:pPr>
-                    <w:pStyle w:val="style30"/>
+                    <w:pStyle w:val="style36"/>
                     <w:spacing w:after="200" w:before="0"/>
                     <w:contextualSpacing w:val="false"/>
                     <w:rPr/>
@@ -2204,7 +2212,7 @@
               <w:txbxContent>
                 <w:p>
                   <w:pPr>
-                    <w:pStyle w:val="style30"/>
+                    <w:pStyle w:val="style36"/>
                     <w:spacing w:after="200" w:before="0"/>
                     <w:contextualSpacing w:val="false"/>
                     <w:jc w:val="center"/>
@@ -2227,7 +2235,7 @@
               <w:txbxContent>
                 <w:p>
                   <w:pPr>
-                    <w:pStyle w:val="style30"/>
+                    <w:pStyle w:val="style36"/>
                     <w:spacing w:after="200" w:before="0"/>
                     <w:contextualSpacing w:val="false"/>
                     <w:jc w:val="center"/>
@@ -2884,7 +2892,7 @@
               <w:txbxContent>
                 <w:p>
                   <w:pPr>
-                    <w:pStyle w:val="style30"/>
+                    <w:pStyle w:val="style36"/>
                     <w:spacing w:after="200" w:before="0"/>
                     <w:contextualSpacing w:val="false"/>
                     <w:jc w:val="center"/>
@@ -2906,7 +2914,7 @@
               <w:txbxContent>
                 <w:p>
                   <w:pPr>
-                    <w:pStyle w:val="style30"/>
+                    <w:pStyle w:val="style36"/>
                     <w:spacing w:after="200" w:before="0"/>
                     <w:contextualSpacing w:val="false"/>
                     <w:jc w:val="center"/>
@@ -2935,7 +2943,7 @@
               <w:txbxContent>
                 <w:p>
                   <w:pPr>
-                    <w:pStyle w:val="style30"/>
+                    <w:pStyle w:val="style36"/>
                     <w:jc w:val="center"/>
                     <w:rPr>
                       <w:sz w:val="16"/>
@@ -2960,7 +2968,7 @@
                 </w:p>
                 <w:p>
                   <w:pPr>
-                    <w:pStyle w:val="style30"/>
+                    <w:pStyle w:val="style36"/>
                     <w:spacing w:after="200" w:before="0"/>
                     <w:contextualSpacing w:val="false"/>
                     <w:jc w:val="center"/>
@@ -2989,7 +2997,7 @@
               <w:txbxContent>
                 <w:p>
                   <w:pPr>
-                    <w:pStyle w:val="style30"/>
+                    <w:pStyle w:val="style36"/>
                     <w:jc w:val="center"/>
                     <w:rPr>
                       <w:sz w:val="16"/>
@@ -3014,7 +3022,7 @@
                 </w:p>
                 <w:p>
                   <w:pPr>
-                    <w:pStyle w:val="style30"/>
+                    <w:pStyle w:val="style36"/>
                     <w:spacing w:after="200" w:before="0"/>
                     <w:contextualSpacing w:val="false"/>
                     <w:jc w:val="center"/>
@@ -3036,7 +3044,7 @@
               <w:txbxContent>
                 <w:p>
                   <w:pPr>
-                    <w:pStyle w:val="style30"/>
+                    <w:pStyle w:val="style36"/>
                     <w:jc w:val="center"/>
                     <w:rPr>
                       <w:sz w:val="16"/>
@@ -3053,7 +3061,7 @@
                 </w:p>
                 <w:p>
                   <w:pPr>
-                    <w:pStyle w:val="style30"/>
+                    <w:pStyle w:val="style36"/>
                     <w:spacing w:after="200" w:before="0"/>
                     <w:contextualSpacing w:val="false"/>
                     <w:jc w:val="center"/>
@@ -3075,7 +3083,7 @@
               <w:txbxContent>
                 <w:p>
                   <w:pPr>
-                    <w:pStyle w:val="style30"/>
+                    <w:pStyle w:val="style36"/>
                     <w:jc w:val="center"/>
                     <w:rPr>
                       <w:sz w:val="16"/>
@@ -3092,7 +3100,7 @@
                 </w:p>
                 <w:p>
                   <w:pPr>
-                    <w:pStyle w:val="style30"/>
+                    <w:pStyle w:val="style36"/>
                     <w:spacing w:after="200" w:before="0"/>
                     <w:contextualSpacing w:val="false"/>
                     <w:jc w:val="center"/>
@@ -3114,7 +3122,7 @@
               <w:txbxContent>
                 <w:p>
                   <w:pPr>
-                    <w:pStyle w:val="style30"/>
+                    <w:pStyle w:val="style36"/>
                     <w:spacing w:after="200" w:before="0"/>
                     <w:contextualSpacing w:val="false"/>
                     <w:jc w:val="center"/>
@@ -3136,7 +3144,7 @@
               <w:txbxContent>
                 <w:p>
                   <w:pPr>
-                    <w:pStyle w:val="style30"/>
+                    <w:pStyle w:val="style36"/>
                     <w:spacing w:after="200" w:before="0"/>
                     <w:contextualSpacing w:val="false"/>
                     <w:jc w:val="center"/>
@@ -3158,7 +3166,7 @@
               <w:txbxContent>
                 <w:p>
                   <w:pPr>
-                    <w:pStyle w:val="style30"/>
+                    <w:pStyle w:val="style36"/>
                     <w:spacing w:after="200" w:before="0"/>
                     <w:contextualSpacing w:val="false"/>
                     <w:jc w:val="center"/>
@@ -3218,7 +3226,7 @@
               <w:txbxContent>
                 <w:p>
                   <w:pPr>
-                    <w:pStyle w:val="style30"/>
+                    <w:pStyle w:val="style36"/>
                     <w:spacing w:after="200" w:before="0"/>
                     <w:contextualSpacing w:val="false"/>
                     <w:jc w:val="center"/>
@@ -3236,12 +3244,12 @@
       </w:r>
       <w:r>
         <w:pict>
-          <v:rect fillcolor="#FFFFFF" strokecolor="#F79646" strokeweight="2pt" style="position:absolute;width:69pt;height:25.5pt;margin-top:2.15pt;margin-left:-2.45pt">
-            <v:textbox inset="7.2pt,3.6pt,7.2pt,3.6pt">
-              <w:txbxContent>
-                <w:p>
-                  <w:pPr>
-                    <w:pStyle w:val="style30"/>
+          <v:rect fillcolor="#FFFFFF" strokecolor="#F79646" strokeweight="2pt" style="position:absolute;width:69pt;height:25.5pt;margin-top:2.15pt;margin-left:-2.4pt">
+            <v:textbox inset="7.2pt,3.6pt,7.2pt,3.6pt">
+              <w:txbxContent>
+                <w:p>
+                  <w:pPr>
+                    <w:pStyle w:val="style36"/>
                     <w:spacing w:after="200" w:before="0"/>
                     <w:contextualSpacing w:val="false"/>
                     <w:jc w:val="center"/>
@@ -3283,7 +3291,7 @@
               <w:txbxContent>
                 <w:p>
                   <w:pPr>
-                    <w:pStyle w:val="style30"/>
+                    <w:pStyle w:val="style36"/>
                     <w:spacing w:after="200" w:before="0"/>
                     <w:contextualSpacing w:val="false"/>
                     <w:jc w:val="center"/>
@@ -3307,12 +3315,12 @@
       </w:r>
       <w:r>
         <w:pict>
-          <v:rect fillcolor="#FFFFFF" strokecolor="#F79646" strokeweight="2pt" style="position:absolute;width:88.5pt;height:19.5pt;margin-top:-30.2pt;margin-left:204.45pt">
-            <v:textbox inset="7.2pt,3.6pt,7.2pt,3.6pt">
-              <w:txbxContent>
-                <w:p>
-                  <w:pPr>
-                    <w:pStyle w:val="style30"/>
+          <v:rect fillcolor="#FFFFFF" strokecolor="#F79646" strokeweight="2pt" style="position:absolute;width:88.5pt;height:19.5pt;margin-top:-30.15pt;margin-left:204.45pt">
+            <v:textbox inset="7.2pt,3.6pt,7.2pt,3.6pt">
+              <w:txbxContent>
+                <w:p>
+                  <w:pPr>
+                    <w:pStyle w:val="style36"/>
                     <w:jc w:val="center"/>
                     <w:rPr>
                       <w:sz w:val="16"/>
@@ -3337,29 +3345,29 @@
                 </w:p>
                 <w:p>
                   <w:pPr>
-                    <w:pStyle w:val="style30"/>
-                    <w:spacing w:after="200" w:before="0"/>
-                    <w:contextualSpacing w:val="false"/>
-                    <w:jc w:val="center"/>
-                    <w:rPr/>
-                  </w:pPr>
-                  <w:r>
-                    <w:rPr/>
-                  </w:r>
-                </w:p>
-              </w:txbxContent>
-            </v:textbox>
-          </v:rect>
-        </w:pict>
-      </w:r>
-      <w:r>
-        <w:pict>
-          <v:rect fillcolor="#FFFFFF" strokecolor="#F79646" strokeweight="2pt" style="position:absolute;width:88.5pt;height:19.5pt;margin-top:-10.7pt;margin-left:204.45pt">
-            <v:textbox inset="7.2pt,3.6pt,7.2pt,3.6pt">
-              <w:txbxContent>
-                <w:p>
-                  <w:pPr>
-                    <w:pStyle w:val="style30"/>
+                    <w:pStyle w:val="style36"/>
+                    <w:spacing w:after="200" w:before="0"/>
+                    <w:contextualSpacing w:val="false"/>
+                    <w:jc w:val="center"/>
+                    <w:rPr/>
+                  </w:pPr>
+                  <w:r>
+                    <w:rPr/>
+                  </w:r>
+                </w:p>
+              </w:txbxContent>
+            </v:textbox>
+          </v:rect>
+        </w:pict>
+      </w:r>
+      <w:r>
+        <w:pict>
+          <v:rect fillcolor="#FFFFFF" strokecolor="#F79646" strokeweight="2pt" style="position:absolute;width:88.5pt;height:19.5pt;margin-top:-10.65pt;margin-left:204.45pt">
+            <v:textbox inset="7.2pt,3.6pt,7.2pt,3.6pt">
+              <w:txbxContent>
+                <w:p>
+                  <w:pPr>
+                    <w:pStyle w:val="style36"/>
                     <w:jc w:val="center"/>
                     <w:rPr>
                       <w:sz w:val="16"/>
@@ -3384,7 +3392,7 @@
                 </w:p>
                 <w:p>
                   <w:pPr>
-                    <w:pStyle w:val="style30"/>
+                    <w:pStyle w:val="style36"/>
                     <w:spacing w:after="200" w:before="0"/>
                     <w:contextualSpacing w:val="false"/>
                     <w:jc w:val="center"/>
@@ -3406,7 +3414,7 @@
               <w:txbxContent>
                 <w:p>
                   <w:pPr>
-                    <w:pStyle w:val="style30"/>
+                    <w:pStyle w:val="style36"/>
                     <w:jc w:val="center"/>
                     <w:rPr>
                       <w:sz w:val="16"/>
@@ -3423,7 +3431,7 @@
                 </w:p>
                 <w:p>
                   <w:pPr>
-                    <w:pStyle w:val="style30"/>
+                    <w:pStyle w:val="style36"/>
                     <w:spacing w:after="200" w:before="0"/>
                     <w:contextualSpacing w:val="false"/>
                     <w:jc w:val="center"/>
@@ -3445,7 +3453,7 @@
               <w:txbxContent>
                 <w:p>
                   <w:pPr>
-                    <w:pStyle w:val="style30"/>
+                    <w:pStyle w:val="style36"/>
                     <w:jc w:val="center"/>
                     <w:rPr>
                       <w:sz w:val="16"/>
@@ -3462,7 +3470,7 @@
                 </w:p>
                 <w:p>
                   <w:pPr>
-                    <w:pStyle w:val="style30"/>
+                    <w:pStyle w:val="style36"/>
                     <w:spacing w:after="200" w:before="0"/>
                     <w:contextualSpacing w:val="false"/>
                     <w:jc w:val="center"/>
@@ -3484,7 +3492,7 @@
               <w:txbxContent>
                 <w:p>
                   <w:pPr>
-                    <w:pStyle w:val="style30"/>
+                    <w:pStyle w:val="style36"/>
                     <w:spacing w:after="200" w:before="0"/>
                     <w:contextualSpacing w:val="false"/>
                     <w:jc w:val="center"/>
@@ -3508,12 +3516,12 @@
       </w:r>
       <w:r>
         <w:pict>
-          <v:rect fillcolor="#FFFFFF" strokecolor="#F79646" strokeweight="2pt" style="position:absolute;width:88.5pt;height:19.5pt;margin-top:-30.2pt;margin-left:101.7pt">
-            <v:textbox inset="7.2pt,3.6pt,7.2pt,3.6pt">
-              <w:txbxContent>
-                <w:p>
-                  <w:pPr>
-                    <w:pStyle w:val="style30"/>
+          <v:rect fillcolor="#FFFFFF" strokecolor="#F79646" strokeweight="2pt" style="position:absolute;width:88.5pt;height:19.5pt;margin-top:-30.15pt;margin-left:101.7pt">
+            <v:textbox inset="7.2pt,3.6pt,7.2pt,3.6pt">
+              <w:txbxContent>
+                <w:p>
+                  <w:pPr>
+                    <w:pStyle w:val="style36"/>
                     <w:jc w:val="center"/>
                     <w:rPr>
                       <w:sz w:val="16"/>
@@ -3538,29 +3546,29 @@
                 </w:p>
                 <w:p>
                   <w:pPr>
-                    <w:pStyle w:val="style30"/>
-                    <w:spacing w:after="200" w:before="0"/>
-                    <w:contextualSpacing w:val="false"/>
-                    <w:jc w:val="center"/>
-                    <w:rPr/>
-                  </w:pPr>
-                  <w:r>
-                    <w:rPr/>
-                  </w:r>
-                </w:p>
-              </w:txbxContent>
-            </v:textbox>
-          </v:rect>
-        </w:pict>
-      </w:r>
-      <w:r>
-        <w:pict>
-          <v:rect fillcolor="#FFFFFF" strokecolor="#F79646" strokeweight="2pt" style="position:absolute;width:88.5pt;height:19.5pt;margin-top:-10.7pt;margin-left:101.7pt">
-            <v:textbox inset="7.2pt,3.6pt,7.2pt,3.6pt">
-              <w:txbxContent>
-                <w:p>
-                  <w:pPr>
-                    <w:pStyle w:val="style30"/>
+                    <w:pStyle w:val="style36"/>
+                    <w:spacing w:after="200" w:before="0"/>
+                    <w:contextualSpacing w:val="false"/>
+                    <w:jc w:val="center"/>
+                    <w:rPr/>
+                  </w:pPr>
+                  <w:r>
+                    <w:rPr/>
+                  </w:r>
+                </w:p>
+              </w:txbxContent>
+            </v:textbox>
+          </v:rect>
+        </w:pict>
+      </w:r>
+      <w:r>
+        <w:pict>
+          <v:rect fillcolor="#FFFFFF" strokecolor="#F79646" strokeweight="2pt" style="position:absolute;width:88.5pt;height:19.5pt;margin-top:-10.65pt;margin-left:101.7pt">
+            <v:textbox inset="7.2pt,3.6pt,7.2pt,3.6pt">
+              <w:txbxContent>
+                <w:p>
+                  <w:pPr>
+                    <w:pStyle w:val="style36"/>
                     <w:spacing w:after="200" w:before="0"/>
                     <w:contextualSpacing w:val="false"/>
                     <w:jc w:val="center"/>
@@ -3597,7 +3605,7 @@
               <w:txbxContent>
                 <w:p>
                   <w:pPr>
-                    <w:pStyle w:val="style30"/>
+                    <w:pStyle w:val="style36"/>
                     <w:spacing w:after="200" w:before="0"/>
                     <w:contextualSpacing w:val="false"/>
                     <w:jc w:val="center"/>
@@ -3626,7 +3634,7 @@
               <w:txbxContent>
                 <w:p>
                   <w:pPr>
-                    <w:pStyle w:val="style30"/>
+                    <w:pStyle w:val="style36"/>
                     <w:spacing w:after="200" w:before="0"/>
                     <w:contextualSpacing w:val="false"/>
                     <w:jc w:val="center"/>
@@ -3707,63 +3715,928 @@
       </w:r>
       <w:r>
         <w:pict>
+          <v:rect fillcolor="#FFFFFF" strokecolor="#F79646" strokeweight="2pt" style="position:absolute;width:88.5pt;height:19.5pt;margin-top:21.55pt;margin-left:101.7pt">
+            <v:textbox inset="7.2pt,3.6pt,7.2pt,3.6pt">
+              <w:txbxContent>
+                <w:p>
+                  <w:pPr>
+                    <w:pStyle w:val="style36"/>
+                    <w:spacing w:after="200" w:before="0"/>
+                    <w:contextualSpacing w:val="false"/>
+                    <w:jc w:val="center"/>
+                    <w:rPr>
+                      <w:sz w:val="16"/>
+                      <w:szCs w:val="16"/>
+                    </w:rPr>
+                  </w:pPr>
+                  <w:r>
+                    <w:rPr>
+                      <w:sz w:val="16"/>
+                      <w:szCs w:val="16"/>
+                    </w:rPr>
+                    <w:t>Name:aPrinter</w:t>
+                  </w:r>
+                </w:p>
+              </w:txbxContent>
+            </v:textbox>
+          </v:rect>
+        </w:pict>
+      </w:r>
+      <w:r>
+        <w:pict>
+          <v:rect fillcolor="#FFFFFF" strokecolor="#F79646" strokeweight="2pt" style="position:absolute;width:88.5pt;height:19.5pt;margin-top:59.8pt;margin-left:306.45pt">
+            <v:textbox inset="7.2pt,3.6pt,7.2pt,3.6pt">
+              <w:txbxContent>
+                <w:p>
+                  <w:pPr>
+                    <w:pStyle w:val="style36"/>
+                    <w:spacing w:after="200" w:before="0"/>
+                    <w:contextualSpacing w:val="false"/>
+                    <w:jc w:val="center"/>
+                    <w:rPr>
+                      <w:sz w:val="16"/>
+                      <w:szCs w:val="16"/>
+                    </w:rPr>
+                  </w:pPr>
+                  <w:r>
+                    <w:rPr>
+                      <w:sz w:val="16"/>
+                      <w:szCs w:val="16"/>
+                    </w:rPr>
+                    <w:t>Name:aPrinter</w:t>
+                  </w:r>
+                </w:p>
+              </w:txbxContent>
+            </v:textbox>
+          </v:rect>
+        </w:pict>
+      </w:r>
+      <w:r>
+        <w:pict>
+          <v:rect fillcolor="#FFFFFF" strokecolor="#F79646" strokeweight="2pt" style="position:absolute;width:88.5pt;height:19.5pt;margin-top:79.3pt;margin-left:306.45pt">
+            <v:textbox inset="7.2pt,3.6pt,7.2pt,3.6pt">
+              <w:txbxContent>
+                <w:p>
+                  <w:pPr>
+                    <w:pStyle w:val="style36"/>
+                    <w:spacing w:after="200" w:before="0"/>
+                    <w:contextualSpacing w:val="false"/>
+                    <w:jc w:val="center"/>
+                    <w:rPr>
+                      <w:sz w:val="16"/>
+                      <w:szCs w:val="16"/>
+                    </w:rPr>
+                  </w:pPr>
+                  <w:r>
+                    <w:rPr>
+                      <w:sz w:val="16"/>
+                      <w:szCs w:val="16"/>
+                    </w:rPr>
+                    <w:t>Name:aPrinter</w:t>
+                  </w:r>
+                </w:p>
+              </w:txbxContent>
+            </v:textbox>
+          </v:rect>
+        </w:pict>
+      </w:r>
+      <w:r>
+        <w:pict>
+          <v:rect fillcolor="#FFFFFF" strokecolor="#F79646" strokeweight="2pt" style="position:absolute;width:88.5pt;height:19.5pt;margin-top:98.8pt;margin-left:306.45pt">
+            <v:textbox inset="7.2pt,3.6pt,7.2pt,3.6pt">
+              <w:txbxContent>
+                <w:p>
+                  <w:pPr>
+                    <w:pStyle w:val="style36"/>
+                    <w:spacing w:after="200" w:before="0"/>
+                    <w:contextualSpacing w:val="false"/>
+                    <w:jc w:val="center"/>
+                    <w:rPr>
+                      <w:sz w:val="16"/>
+                      <w:szCs w:val="16"/>
+                    </w:rPr>
+                  </w:pPr>
+                  <w:r>
+                    <w:rPr>
+                      <w:sz w:val="16"/>
+                      <w:szCs w:val="16"/>
+                    </w:rPr>
+                    <w:t>Name:aPrinter</w:t>
+                  </w:r>
+                </w:p>
+              </w:txbxContent>
+            </v:textbox>
+          </v:rect>
+        </w:pict>
+      </w:r>
+      <w:r>
+        <w:pict>
+          <v:rect fillcolor="#FFFFFF" strokecolor="#F79646" strokeweight="2pt" style="position:absolute;width:88.5pt;height:19.5pt;margin-top:20.8pt;margin-left:204.45pt">
+            <v:textbox inset="7.2pt,3.6pt,7.2pt,3.6pt">
+              <w:txbxContent>
+                <w:p>
+                  <w:pPr>
+                    <w:pStyle w:val="style36"/>
+                    <w:spacing w:after="200" w:before="0"/>
+                    <w:contextualSpacing w:val="false"/>
+                    <w:jc w:val="center"/>
+                    <w:rPr>
+                      <w:sz w:val="16"/>
+                      <w:szCs w:val="16"/>
+                    </w:rPr>
+                  </w:pPr>
+                  <w:r>
+                    <w:rPr>
+                      <w:sz w:val="16"/>
+                      <w:szCs w:val="16"/>
+                    </w:rPr>
+                    <w:t>Name:aPrinter</w:t>
+                  </w:r>
+                </w:p>
+              </w:txbxContent>
+            </v:textbox>
+          </v:rect>
+        </w:pict>
+      </w:r>
+      <w:r>
+        <w:pict>
+          <v:rect fillcolor="#FFFFFF" strokecolor="#F79646" strokeweight="2pt" style="position:absolute;width:88.5pt;height:19.5pt;margin-top:40.3pt;margin-left:204.45pt">
+            <v:textbox inset="7.2pt,3.6pt,7.2pt,3.6pt">
+              <w:txbxContent>
+                <w:p>
+                  <w:pPr>
+                    <w:pStyle w:val="style36"/>
+                    <w:spacing w:after="200" w:before="0"/>
+                    <w:contextualSpacing w:val="false"/>
+                    <w:jc w:val="center"/>
+                    <w:rPr>
+                      <w:sz w:val="16"/>
+                      <w:szCs w:val="16"/>
+                    </w:rPr>
+                  </w:pPr>
+                  <w:r>
+                    <w:rPr>
+                      <w:sz w:val="16"/>
+                      <w:szCs w:val="16"/>
+                    </w:rPr>
+                    <w:t>Name:aPrinter</w:t>
+                  </w:r>
+                </w:p>
+              </w:txbxContent>
+            </v:textbox>
+          </v:rect>
+        </w:pict>
+      </w:r>
+      <w:r>
+        <w:pict>
+          <v:rect fillcolor="#FFFFFF" strokecolor="#F79646" strokeweight="2pt" style="position:absolute;width:88.5pt;height:19.5pt;margin-top:59.8pt;margin-left:204.45pt">
+            <v:textbox inset="7.2pt,3.6pt,7.2pt,3.6pt">
+              <w:txbxContent>
+                <w:p>
+                  <w:pPr>
+                    <w:pStyle w:val="style36"/>
+                    <w:spacing w:after="200" w:before="0"/>
+                    <w:contextualSpacing w:val="false"/>
+                    <w:jc w:val="center"/>
+                    <w:rPr>
+                      <w:sz w:val="16"/>
+                      <w:szCs w:val="16"/>
+                    </w:rPr>
+                  </w:pPr>
+                  <w:r>
+                    <w:rPr>
+                      <w:sz w:val="16"/>
+                      <w:szCs w:val="16"/>
+                    </w:rPr>
+                    <w:t>Name:aPrinter</w:t>
+                  </w:r>
+                </w:p>
+              </w:txbxContent>
+            </v:textbox>
+          </v:rect>
+        </w:pict>
+      </w:r>
+      <w:r>
+        <w:pict>
+          <v:rect fillcolor="#FFFFFF" strokecolor="#F79646" strokeweight="2pt" style="position:absolute;width:88.5pt;height:19.5pt;margin-top:79.3pt;margin-left:204.45pt">
+            <v:textbox inset="7.2pt,3.6pt,7.2pt,3.6pt">
+              <w:txbxContent>
+                <w:p>
+                  <w:pPr>
+                    <w:pStyle w:val="style36"/>
+                    <w:spacing w:after="200" w:before="0"/>
+                    <w:contextualSpacing w:val="false"/>
+                    <w:jc w:val="center"/>
+                    <w:rPr>
+                      <w:sz w:val="16"/>
+                      <w:szCs w:val="16"/>
+                    </w:rPr>
+                  </w:pPr>
+                  <w:r>
+                    <w:rPr>
+                      <w:sz w:val="16"/>
+                      <w:szCs w:val="16"/>
+                    </w:rPr>
+                    <w:t>Name:aPrinter</w:t>
+                  </w:r>
+                </w:p>
+              </w:txbxContent>
+            </v:textbox>
+          </v:rect>
+        </w:pict>
+      </w:r>
+      <w:r>
+        <w:pict>
+          <v:rect fillcolor="#FFFFFF" strokecolor="#F79646" strokeweight="2pt" style="position:absolute;width:88.5pt;height:19.5pt;margin-top:98.8pt;margin-left:204.45pt">
+            <v:textbox inset="7.2pt,3.6pt,7.2pt,3.6pt">
+              <w:txbxContent>
+                <w:p>
+                  <w:pPr>
+                    <w:pStyle w:val="style36"/>
+                    <w:spacing w:after="200" w:before="0"/>
+                    <w:contextualSpacing w:val="false"/>
+                    <w:jc w:val="center"/>
+                    <w:rPr>
+                      <w:sz w:val="16"/>
+                      <w:szCs w:val="16"/>
+                    </w:rPr>
+                  </w:pPr>
+                  <w:r>
+                    <w:rPr>
+                      <w:sz w:val="16"/>
+                      <w:szCs w:val="16"/>
+                    </w:rPr>
+                    <w:t>Name:aPrinter</w:t>
+                  </w:r>
+                </w:p>
+              </w:txbxContent>
+            </v:textbox>
+          </v:rect>
+        </w:pict>
+      </w:r>
+      <w:r>
+        <w:pict>
+          <v:rect fillcolor="#FFFFFF" strokecolor="#F79646" strokeweight="2pt" style="position:absolute;width:88.5pt;height:19.5pt;margin-top:40.3pt;margin-left:306.45pt">
+            <v:textbox inset="7.2pt,3.6pt,7.2pt,3.6pt">
+              <w:txbxContent>
+                <w:p>
+                  <w:pPr>
+                    <w:pStyle w:val="style36"/>
+                    <w:spacing w:after="200" w:before="0"/>
+                    <w:contextualSpacing w:val="false"/>
+                    <w:jc w:val="center"/>
+                    <w:rPr>
+                      <w:sz w:val="16"/>
+                      <w:szCs w:val="16"/>
+                    </w:rPr>
+                  </w:pPr>
+                  <w:r>
+                    <w:rPr>
+                      <w:sz w:val="16"/>
+                      <w:szCs w:val="16"/>
+                    </w:rPr>
+                    <w:t>Name:aPrinter</w:t>
+                  </w:r>
+                </w:p>
+              </w:txbxContent>
+            </v:textbox>
+          </v:rect>
+        </w:pict>
+      </w:r>
+      <w:r>
+        <w:pict>
+          <v:rect fillcolor="#FFFFFF" strokecolor="#F79646" strokeweight="2pt" style="position:absolute;width:88.5pt;height:19.5pt;margin-top:41.05pt;margin-left:101.7pt">
+            <v:textbox inset="7.2pt,3.6pt,7.2pt,3.6pt">
+              <w:txbxContent>
+                <w:p>
+                  <w:pPr>
+                    <w:pStyle w:val="style36"/>
+                    <w:spacing w:after="200" w:before="0"/>
+                    <w:contextualSpacing w:val="false"/>
+                    <w:jc w:val="center"/>
+                    <w:rPr>
+                      <w:sz w:val="16"/>
+                      <w:szCs w:val="16"/>
+                    </w:rPr>
+                  </w:pPr>
+                  <w:r>
+                    <w:rPr>
+                      <w:sz w:val="16"/>
+                      <w:szCs w:val="16"/>
+                    </w:rPr>
+                    <w:t>Name:aPrinter</w:t>
+                  </w:r>
+                </w:p>
+              </w:txbxContent>
+            </v:textbox>
+          </v:rect>
+        </w:pict>
+      </w:r>
+      <w:r>
+        <w:pict>
+          <v:rect fillcolor="#FFFFFF" strokecolor="#F79646" strokeweight="2pt" style="position:absolute;width:88.5pt;height:19.5pt;margin-top:60.55pt;margin-left:101.7pt">
+            <v:textbox inset="7.2pt,3.6pt,7.2pt,3.6pt">
+              <w:txbxContent>
+                <w:p>
+                  <w:pPr>
+                    <w:pStyle w:val="style36"/>
+                    <w:spacing w:after="200" w:before="0"/>
+                    <w:contextualSpacing w:val="false"/>
+                    <w:jc w:val="center"/>
+                    <w:rPr>
+                      <w:sz w:val="16"/>
+                      <w:szCs w:val="16"/>
+                    </w:rPr>
+                  </w:pPr>
+                  <w:r>
+                    <w:rPr>
+                      <w:sz w:val="16"/>
+                      <w:szCs w:val="16"/>
+                    </w:rPr>
+                    <w:t>Name:aPrinter</w:t>
+                  </w:r>
+                </w:p>
+              </w:txbxContent>
+            </v:textbox>
+          </v:rect>
+        </w:pict>
+      </w:r>
+      <w:r>
+        <w:pict>
+          <v:rect fillcolor="#FFFFFF" strokecolor="#F79646" strokeweight="2pt" style="position:absolute;width:88.5pt;height:19.5pt;margin-top:80.05pt;margin-left:101.7pt">
+            <v:textbox inset="7.2pt,3.6pt,7.2pt,3.6pt">
+              <w:txbxContent>
+                <w:p>
+                  <w:pPr>
+                    <w:pStyle w:val="style36"/>
+                    <w:spacing w:after="200" w:before="0"/>
+                    <w:contextualSpacing w:val="false"/>
+                    <w:jc w:val="center"/>
+                    <w:rPr>
+                      <w:sz w:val="16"/>
+                      <w:szCs w:val="16"/>
+                    </w:rPr>
+                  </w:pPr>
+                  <w:r>
+                    <w:rPr>
+                      <w:sz w:val="16"/>
+                      <w:szCs w:val="16"/>
+                    </w:rPr>
+                    <w:t>Name:aPrinter</w:t>
+                  </w:r>
+                </w:p>
+              </w:txbxContent>
+            </v:textbox>
+          </v:rect>
+        </w:pict>
+      </w:r>
+      <w:r>
+        <w:pict>
+          <v:rect fillcolor="#FFFFFF" strokecolor="#F79646" strokeweight="2pt" style="position:absolute;width:88.5pt;height:19.5pt;margin-top:99.55pt;margin-left:101.7pt">
+            <v:textbox inset="7.2pt,3.6pt,7.2pt,3.6pt">
+              <w:txbxContent>
+                <w:p>
+                  <w:pPr>
+                    <w:pStyle w:val="style36"/>
+                    <w:spacing w:after="200" w:before="0"/>
+                    <w:contextualSpacing w:val="false"/>
+                    <w:jc w:val="center"/>
+                    <w:rPr>
+                      <w:sz w:val="16"/>
+                      <w:szCs w:val="16"/>
+                    </w:rPr>
+                  </w:pPr>
+                  <w:r>
+                    <w:rPr>
+                      <w:sz w:val="16"/>
+                      <w:szCs w:val="16"/>
+                    </w:rPr>
+                    <w:t>Name:aPrinter</w:t>
+                  </w:r>
+                </w:p>
+              </w:txbxContent>
+            </v:textbox>
+          </v:rect>
+        </w:pict>
+      </w:r>
+      <w:r>
+        <w:pict>
+          <v:rect fillcolor="#FFFFFF" strokecolor="#1F497D" strokeweight="2pt" style="position:absolute;width:102.75pt;height:115.5pt;margin-top:13.3pt;margin-left:94.95pt">
+            <v:textbox inset="7.2pt,3.6pt,7.2pt,3.6pt">
+              <w:txbxContent>
+                <w:p>
+                  <w:pPr>
+                    <w:pStyle w:val="style36"/>
+                    <w:spacing w:after="200" w:before="0"/>
+                    <w:contextualSpacing w:val="false"/>
+                    <w:jc w:val="center"/>
+                    <w:rPr/>
+                  </w:pPr>
+                  <w:r>
+                    <w:rPr/>
+                    <w:t>FILES</w:t>
+                  </w:r>
+                </w:p>
+              </w:txbxContent>
+            </v:textbox>
+          </v:rect>
+        </w:pict>
+      </w:r>
+      <w:r>
+        <w:pict>
+          <v:rect fillcolor="#FFFFFF" strokecolor="#1F497D" strokeweight="2pt" style="position:absolute;width:102.75pt;height:115.5pt;margin-top:13.3pt;margin-left:197.7pt">
+            <v:textbox inset="7.2pt,3.6pt,7.2pt,3.6pt">
+              <w:txbxContent>
+                <w:p>
+                  <w:pPr>
+                    <w:pStyle w:val="style36"/>
+                    <w:spacing w:after="200" w:before="0"/>
+                    <w:contextualSpacing w:val="false"/>
+                    <w:jc w:val="center"/>
+                    <w:rPr/>
+                  </w:pPr>
+                  <w:r>
+                    <w:rPr/>
+                  </w:r>
+                </w:p>
+              </w:txbxContent>
+            </v:textbox>
+          </v:rect>
+        </w:pict>
+      </w:r>
+      <w:r>
+        <w:pict>
+          <v:rect fillcolor="#FFFFFF" strokecolor="#1F497D" strokeweight="2pt" style="position:absolute;width:102.75pt;height:115.5pt;margin-top:13.3pt;margin-left:300.45pt">
+            <v:textbox inset="7.2pt,3.6pt,7.2pt,3.6pt">
+              <w:txbxContent>
+                <w:p>
+                  <w:pPr>
+                    <w:pStyle w:val="style36"/>
+                    <w:spacing w:after="200" w:before="0"/>
+                    <w:contextualSpacing w:val="false"/>
+                    <w:jc w:val="center"/>
+                    <w:rPr/>
+                  </w:pPr>
+                  <w:r>
+                    <w:rPr/>
+                  </w:r>
+                </w:p>
+              </w:txbxContent>
+            </v:textbox>
+          </v:rect>
+        </w:pict>
+      </w:r>
+      <w:r>
+        <w:pict>
+          <v:rect fillcolor="#FFFFFF" strokecolor="#F79646" strokeweight="2pt" style="position:absolute;width:88.5pt;height:19.5pt;margin-top:80.05pt;margin-left:204.45pt">
+            <v:textbox inset="7.2pt,3.6pt,7.2pt,3.6pt">
+              <w:txbxContent>
+                <w:p>
+                  <w:pPr>
+                    <w:pStyle w:val="style36"/>
+                    <w:jc w:val="center"/>
+                    <w:rPr>
+                      <w:sz w:val="16"/>
+                      <w:szCs w:val="16"/>
+                    </w:rPr>
+                  </w:pPr>
+                  <w:r>
+                    <w:rPr>
+                      <w:sz w:val="16"/>
+                      <w:szCs w:val="16"/>
+                    </w:rPr>
+                    <w:t>formatDate:{HH:mm}</w:t>
+                  </w:r>
+                </w:p>
+                <w:p>
+                  <w:pPr>
+                    <w:pStyle w:val="style36"/>
+                    <w:spacing w:after="200" w:before="0"/>
+                    <w:contextualSpacing w:val="false"/>
+                    <w:jc w:val="center"/>
+                    <w:rPr/>
+                  </w:pPr>
+                  <w:r>
+                    <w:rPr/>
+                  </w:r>
+                </w:p>
+              </w:txbxContent>
+            </v:textbox>
+          </v:rect>
+        </w:pict>
+      </w:r>
+      <w:r>
+        <w:pict>
+          <v:rect fillcolor="#FFFFFF" strokecolor="#F79646" strokeweight="2pt" style="position:absolute;width:88.5pt;height:19.5pt;margin-top:21.55pt;margin-left:101.7pt">
+            <v:textbox inset="7.2pt,3.6pt,7.2pt,3.6pt">
+              <w:txbxContent>
+                <w:p>
+                  <w:pPr>
+                    <w:pStyle w:val="style36"/>
+                    <w:spacing w:after="200" w:before="0"/>
+                    <w:contextualSpacing w:val="false"/>
+                    <w:jc w:val="center"/>
+                    <w:rPr>
+                      <w:sz w:val="16"/>
+                      <w:szCs w:val="16"/>
+                    </w:rPr>
+                  </w:pPr>
+                  <w:r>
+                    <w:rPr>
+                      <w:sz w:val="16"/>
+                      <w:szCs w:val="16"/>
+                    </w:rPr>
+                    <w:t>Name:aConsoles1</w:t>
+                  </w:r>
+                </w:p>
+              </w:txbxContent>
+            </v:textbox>
+          </v:rect>
+        </w:pict>
+      </w:r>
+      <w:r>
+        <w:pict>
+          <v:rect fillcolor="#FFFFFF" strokecolor="#F79646" strokeweight="2pt" style="position:absolute;width:88.5pt;height:19.5pt;margin-top:41.05pt;margin-left:101.7pt">
+            <v:textbox inset="7.2pt,3.6pt,7.2pt,3.6pt">
+              <w:txbxContent>
+                <w:p>
+                  <w:pPr>
+                    <w:pStyle w:val="style36"/>
+                    <w:jc w:val="center"/>
+                    <w:rPr>
+                      <w:sz w:val="16"/>
+                      <w:szCs w:val="16"/>
+                    </w:rPr>
+                  </w:pPr>
+                  <w:r>
+                    <w:rPr>
+                      <w:rFonts w:ascii="Consolas" w:cs="Consolas" w:hAnsi="Consolas"/>
+                      <w:sz w:val="16"/>
+                      <w:szCs w:val="16"/>
+                    </w:rPr>
+                    <w:t>separator</w:t>
+                  </w:r>
+                  <w:r>
+                    <w:rPr>
+                      <w:sz w:val="16"/>
+                      <w:szCs w:val="16"/>
+                    </w:rPr>
+                    <w:t>:-</w:t>
+                  </w:r>
+                </w:p>
+                <w:p>
+                  <w:pPr>
+                    <w:pStyle w:val="style36"/>
+                    <w:spacing w:after="200" w:before="0"/>
+                    <w:contextualSpacing w:val="false"/>
+                    <w:jc w:val="center"/>
+                    <w:rPr/>
+                  </w:pPr>
+                  <w:r>
+                    <w:rPr/>
+                  </w:r>
+                </w:p>
+              </w:txbxContent>
+            </v:textbox>
+          </v:rect>
+        </w:pict>
+      </w:r>
+      <w:r>
+        <w:pict>
+          <v:rect fillcolor="#FFFFFF" strokecolor="#F79646" strokeweight="2pt" style="position:absolute;width:88.5pt;height:19.5pt;margin-top:60.55pt;margin-left:101.7pt">
+            <v:textbox inset="7.2pt,3.6pt,7.2pt,3.6pt">
+              <w:txbxContent>
+                <w:p>
+                  <w:pPr>
+                    <w:pStyle w:val="style36"/>
+                    <w:spacing w:after="200" w:before="0"/>
+                    <w:contextualSpacing w:val="false"/>
+                    <w:jc w:val="center"/>
+                    <w:rPr>
+                      <w:sz w:val="16"/>
+                      <w:szCs w:val="16"/>
+                    </w:rPr>
+                  </w:pPr>
+                  <w:r>
+                    <w:rPr>
+                      <w:rFonts w:ascii="Consolas" w:cs="Consolas" w:hAnsi="Consolas"/>
+                      <w:sz w:val="16"/>
+                      <w:szCs w:val="16"/>
+                    </w:rPr>
+                    <w:t>logLevel</w:t>
+                  </w:r>
+                  <w:r>
+                    <w:rPr>
+                      <w:sz w:val="16"/>
+                      <w:szCs w:val="16"/>
+                    </w:rPr>
+                    <w:t>:Debug</w:t>
+                  </w:r>
+                </w:p>
+              </w:txbxContent>
+            </v:textbox>
+          </v:rect>
+        </w:pict>
+      </w:r>
+      <w:r>
+        <w:pict>
+          <v:rect fillcolor="#FFFFFF" strokecolor="#F79646" strokeweight="2pt" style="position:absolute;width:88.5pt;height:19.5pt;margin-top:80.05pt;margin-left:101.7pt">
+            <v:textbox inset="7.2pt,3.6pt,7.2pt,3.6pt">
+              <w:txbxContent>
+                <w:p>
+                  <w:pPr>
+                    <w:pStyle w:val="style36"/>
+                    <w:spacing w:after="200" w:before="0"/>
+                    <w:contextualSpacing w:val="false"/>
+                    <w:jc w:val="center"/>
+                    <w:rPr>
+                      <w:sz w:val="16"/>
+                      <w:szCs w:val="16"/>
+                    </w:rPr>
+                  </w:pPr>
+                  <w:r>
+                    <w:rPr>
+                      <w:sz w:val="16"/>
+                      <w:szCs w:val="16"/>
+                    </w:rPr>
+                    <w:t>formatDate:{HH:mm}</w:t>
+                  </w:r>
+                </w:p>
+              </w:txbxContent>
+            </v:textbox>
+          </v:rect>
+        </w:pict>
+      </w:r>
+      <w:r>
+        <w:pict>
+          <v:rect fillcolor="#FFFFFF" strokecolor="#F79646" strokeweight="2pt" style="position:absolute;width:88.5pt;height:19.5pt;margin-top:99.55pt;margin-left:101.7pt">
+            <v:textbox inset="7.2pt,3.6pt,7.2pt,3.6pt">
+              <w:txbxContent>
+                <w:p>
+                  <w:pPr>
+                    <w:pStyle w:val="style36"/>
+                    <w:spacing w:after="200" w:before="0"/>
+                    <w:contextualSpacing w:val="false"/>
+                    <w:jc w:val="center"/>
+                    <w:rPr>
+                      <w:sz w:val="16"/>
+                      <w:szCs w:val="16"/>
+                    </w:rPr>
+                  </w:pPr>
+                  <w:r>
+                    <w:rPr>
+                      <w:sz w:val="16"/>
+                      <w:szCs w:val="16"/>
+                    </w:rPr>
+                    <w:t>format:%L-%n-%m</w:t>
+                  </w:r>
+                </w:p>
+              </w:txbxContent>
+            </v:textbox>
+          </v:rect>
+        </w:pict>
+      </w:r>
+      <w:r>
+        <w:pict>
+          <v:rect fillcolor="#FFFFFF" strokecolor="#F79646" strokeweight="2pt" style="position:absolute;width:88.5pt;height:19.5pt;margin-top:21.55pt;margin-left:204.45pt">
+            <v:textbox inset="7.2pt,3.6pt,7.2pt,3.6pt">
+              <w:txbxContent>
+                <w:p>
+                  <w:pPr>
+                    <w:pStyle w:val="style36"/>
+                    <w:jc w:val="center"/>
+                    <w:rPr>
+                      <w:sz w:val="16"/>
+                      <w:szCs w:val="16"/>
+                    </w:rPr>
+                  </w:pPr>
+                  <w:r>
+                    <w:rPr>
+                      <w:sz w:val="16"/>
+                      <w:szCs w:val="16"/>
+                    </w:rPr>
+                    <w:t>Name:aConsoles2</w:t>
+                  </w:r>
+                </w:p>
+                <w:p>
+                  <w:pPr>
+                    <w:pStyle w:val="style36"/>
+                    <w:spacing w:after="200" w:before="0"/>
+                    <w:contextualSpacing w:val="false"/>
+                    <w:jc w:val="center"/>
+                    <w:rPr/>
+                  </w:pPr>
+                  <w:r>
+                    <w:rPr/>
+                  </w:r>
+                </w:p>
+              </w:txbxContent>
+            </v:textbox>
+          </v:rect>
+        </w:pict>
+      </w:r>
+      <w:r>
+        <w:pict>
+          <v:rect fillcolor="#FFFFFF" strokecolor="#F79646" strokeweight="2pt" style="position:absolute;width:88.5pt;height:19.5pt;margin-top:41.05pt;margin-left:204.45pt">
+            <v:textbox inset="7.2pt,3.6pt,7.2pt,3.6pt">
+              <w:txbxContent>
+                <w:p>
+                  <w:pPr>
+                    <w:pStyle w:val="style36"/>
+                    <w:jc w:val="center"/>
+                    <w:rPr>
+                      <w:sz w:val="16"/>
+                      <w:szCs w:val="16"/>
+                    </w:rPr>
+                  </w:pPr>
+                  <w:r>
+                    <w:rPr>
+                      <w:rFonts w:ascii="Consolas" w:cs="Consolas" w:hAnsi="Consolas"/>
+                      <w:sz w:val="16"/>
+                      <w:szCs w:val="16"/>
+                    </w:rPr>
+                    <w:t>separator</w:t>
+                  </w:r>
+                  <w:r>
+                    <w:rPr>
+                      <w:sz w:val="16"/>
+                      <w:szCs w:val="16"/>
+                    </w:rPr>
+                    <w:t>:*</w:t>
+                  </w:r>
+                </w:p>
+                <w:p>
+                  <w:pPr>
+                    <w:pStyle w:val="style36"/>
+                    <w:spacing w:after="200" w:before="0"/>
+                    <w:contextualSpacing w:val="false"/>
+                    <w:jc w:val="center"/>
+                    <w:rPr/>
+                  </w:pPr>
+                  <w:r>
+                    <w:rPr/>
+                  </w:r>
+                </w:p>
+              </w:txbxContent>
+            </v:textbox>
+          </v:rect>
+        </w:pict>
+      </w:r>
+      <w:r>
+        <w:pict>
+          <v:rect fillcolor="#FFFFFF" strokecolor="#F79646" strokeweight="2pt" style="position:absolute;width:88.5pt;height:19.5pt;margin-top:60.55pt;margin-left:204.45pt">
+            <v:textbox inset="7.2pt,3.6pt,7.2pt,3.6pt">
+              <w:txbxContent>
+                <w:p>
+                  <w:pPr>
+                    <w:pStyle w:val="style36"/>
+                    <w:jc w:val="center"/>
+                    <w:rPr>
+                      <w:sz w:val="16"/>
+                      <w:szCs w:val="16"/>
+                    </w:rPr>
+                  </w:pPr>
+                  <w:r>
+                    <w:rPr>
+                      <w:rFonts w:ascii="Consolas" w:cs="Consolas" w:hAnsi="Consolas"/>
+                      <w:sz w:val="16"/>
+                      <w:szCs w:val="16"/>
+                    </w:rPr>
+                    <w:t>logLevel</w:t>
+                  </w:r>
+                  <w:r>
+                    <w:rPr>
+                      <w:sz w:val="16"/>
+                      <w:szCs w:val="16"/>
+                    </w:rPr>
+                    <w:t>:Error</w:t>
+                  </w:r>
+                </w:p>
+                <w:p>
+                  <w:pPr>
+                    <w:pStyle w:val="style36"/>
+                    <w:spacing w:after="200" w:before="0"/>
+                    <w:contextualSpacing w:val="false"/>
+                    <w:jc w:val="center"/>
+                    <w:rPr/>
+                  </w:pPr>
+                  <w:r>
+                    <w:rPr/>
+                  </w:r>
+                </w:p>
+              </w:txbxContent>
+            </v:textbox>
+          </v:rect>
+        </w:pict>
+      </w:r>
+      <w:r>
+        <w:pict>
           <v:rect fillcolor="#FFFFFF" strokecolor="#F79646" strokeweight="2pt" style="position:absolute;width:324pt;height:129pt;margin-top:5.8pt;margin-left:87.45pt">
             <v:textbox inset="7.2pt,3.6pt,7.2pt,3.6pt">
               <w:txbxContent>
                 <w:p>
                   <w:pPr>
-                    <w:pStyle w:val="style30"/>
-                    <w:spacing w:after="200" w:before="0"/>
-                    <w:contextualSpacing w:val="false"/>
-                    <w:jc w:val="center"/>
-                    <w:rPr/>
-                  </w:pPr>
-                  <w:r>
-                    <w:rPr/>
-                  </w:r>
-                </w:p>
-              </w:txbxContent>
-            </v:textbox>
-          </v:rect>
-        </w:pict>
-      </w:r>
-      <w:r>
-        <w:pict>
-          <v:rect fillcolor="#FFFFFF" strokecolor="#F79646" strokeweight="2pt" style="position:absolute;width:88.5pt;height:19.5pt;margin-top:21.55pt;margin-left:101.7pt">
-            <v:textbox inset="7.2pt,3.6pt,7.2pt,3.6pt">
-              <w:txbxContent>
-                <w:p>
-                  <w:pPr>
-                    <w:pStyle w:val="style30"/>
-                    <w:spacing w:after="200" w:before="0"/>
-                    <w:contextualSpacing w:val="false"/>
-                    <w:jc w:val="center"/>
-                    <w:rPr>
-                      <w:sz w:val="16"/>
-                      <w:szCs w:val="16"/>
-                    </w:rPr>
-                  </w:pPr>
-                  <w:r>
-                    <w:rPr>
-                      <w:sz w:val="16"/>
-                      <w:szCs w:val="16"/>
-                    </w:rPr>
-                    <w:t>Name:aConsoles1</w:t>
-                  </w:r>
-                </w:p>
-              </w:txbxContent>
-            </v:textbox>
-          </v:rect>
-        </w:pict>
-      </w:r>
-      <w:r>
-        <w:pict>
-          <v:rect fillcolor="#FFFFFF" strokecolor="#F79646" strokeweight="2pt" style="position:absolute;width:88.5pt;height:19.5pt;margin-top:41.05pt;margin-left:101.7pt">
-            <v:textbox inset="7.2pt,3.6pt,7.2pt,3.6pt">
-              <w:txbxContent>
-                <w:p>
-                  <w:pPr>
-                    <w:pStyle w:val="style30"/>
+                    <w:pStyle w:val="style36"/>
+                    <w:spacing w:after="200" w:before="0"/>
+                    <w:contextualSpacing w:val="false"/>
+                    <w:jc w:val="center"/>
+                    <w:rPr/>
+                  </w:pPr>
+                  <w:r>
+                    <w:rPr/>
+                  </w:r>
+                </w:p>
+              </w:txbxContent>
+            </v:textbox>
+          </v:rect>
+        </w:pict>
+      </w:r>
+      <w:r>
+        <w:pict>
+          <v:rect fillcolor="#FFFFFF" strokecolor="#F79646" strokeweight="2pt" style="position:absolute;width:88.5pt;height:19.5pt;margin-top:99.55pt;margin-left:204.45pt">
+            <v:textbox inset="7.2pt,3.6pt,7.2pt,3.6pt">
+              <w:txbxContent>
+                <w:p>
+                  <w:pPr>
+                    <w:pStyle w:val="style36"/>
+                    <w:jc w:val="center"/>
+                    <w:rPr>
+                      <w:sz w:val="16"/>
+                      <w:szCs w:val="16"/>
+                    </w:rPr>
+                  </w:pPr>
+                  <w:r>
+                    <w:rPr>
+                      <w:sz w:val="16"/>
+                      <w:szCs w:val="16"/>
+                    </w:rPr>
+                    <w:t>format:%L-%n-%m</w:t>
+                  </w:r>
+                </w:p>
+                <w:p>
+                  <w:pPr>
+                    <w:pStyle w:val="style36"/>
+                    <w:spacing w:after="200" w:before="0"/>
+                    <w:contextualSpacing w:val="false"/>
+                    <w:jc w:val="center"/>
+                    <w:rPr/>
+                  </w:pPr>
+                  <w:r>
+                    <w:rPr/>
+                  </w:r>
+                </w:p>
+              </w:txbxContent>
+            </v:textbox>
+          </v:rect>
+        </w:pict>
+      </w:r>
+      <w:r>
+        <w:pict>
+          <v:rect fillcolor="#FFFFFF" strokecolor="#F79646" strokeweight="2pt" style="position:absolute;width:88.5pt;height:19.5pt;margin-top:21.55pt;margin-left:306.45pt">
+            <v:textbox inset="7.2pt,3.6pt,7.2pt,3.6pt">
+              <w:txbxContent>
+                <w:p>
+                  <w:pPr>
+                    <w:pStyle w:val="style36"/>
+                    <w:jc w:val="center"/>
+                    <w:rPr>
+                      <w:sz w:val="16"/>
+                      <w:szCs w:val="16"/>
+                    </w:rPr>
+                  </w:pPr>
+                  <w:r>
+                    <w:rPr>
+                      <w:sz w:val="16"/>
+                      <w:szCs w:val="16"/>
+                    </w:rPr>
+                    <w:t>Name:aConsoles3</w:t>
+                  </w:r>
+                </w:p>
+                <w:p>
+                  <w:pPr>
+                    <w:pStyle w:val="style36"/>
+                    <w:spacing w:after="200" w:before="0"/>
+                    <w:contextualSpacing w:val="false"/>
+                    <w:jc w:val="center"/>
+                    <w:rPr/>
+                  </w:pPr>
+                  <w:r>
+                    <w:rPr/>
+                  </w:r>
+                </w:p>
+              </w:txbxContent>
+            </v:textbox>
+          </v:rect>
+        </w:pict>
+      </w:r>
+      <w:r>
+        <w:pict>
+          <v:rect fillcolor="#FFFFFF" strokecolor="#F79646" strokeweight="2pt" style="position:absolute;width:88.5pt;height:19.5pt;margin-top:41.05pt;margin-left:306.45pt">
+            <v:textbox inset="7.2pt,3.6pt,7.2pt,3.6pt">
+              <w:txbxContent>
+                <w:p>
+                  <w:pPr>
+                    <w:pStyle w:val="style36"/>
                     <w:jc w:val="center"/>
                     <w:rPr>
                       <w:sz w:val="16"/>
@@ -3783,36 +4656,41 @@
                       <w:sz w:val="16"/>
                       <w:szCs w:val="16"/>
                     </w:rPr>
-                    <w:t>:-</w:t>
-                  </w:r>
-                </w:p>
-                <w:p>
-                  <w:pPr>
-                    <w:pStyle w:val="style30"/>
-                    <w:spacing w:after="200" w:before="0"/>
-                    <w:contextualSpacing w:val="false"/>
-                    <w:jc w:val="center"/>
-                    <w:rPr/>
-                  </w:pPr>
-                  <w:r>
-                    <w:rPr/>
-                  </w:r>
-                </w:p>
-              </w:txbxContent>
-            </v:textbox>
-          </v:rect>
-        </w:pict>
-      </w:r>
-      <w:r>
-        <w:pict>
-          <v:rect fillcolor="#FFFFFF" strokecolor="#F79646" strokeweight="2pt" style="position:absolute;width:88.5pt;height:19.5pt;margin-top:60.55pt;margin-left:101.7pt">
-            <v:textbox inset="7.2pt,3.6pt,7.2pt,3.6pt">
-              <w:txbxContent>
-                <w:p>
-                  <w:pPr>
-                    <w:pStyle w:val="style30"/>
-                    <w:spacing w:after="200" w:before="0"/>
-                    <w:contextualSpacing w:val="false"/>
+                    <w:t>:/</w:t>
+                  </w:r>
+                </w:p>
+                <w:p>
+                  <w:pPr>
+                    <w:pStyle w:val="style36"/>
+                    <w:spacing w:after="200" w:before="0"/>
+                    <w:contextualSpacing w:val="false"/>
+                    <w:jc w:val="center"/>
+                    <w:rPr>
+                      <w:sz w:val="16"/>
+                      <w:szCs w:val="16"/>
+                    </w:rPr>
+                  </w:pPr>
+                  <w:r>
+                    <w:rPr>
+                      <w:sz w:val="16"/>
+                      <w:szCs w:val="16"/>
+                    </w:rPr>
+                    <w:t>/</w:t>
+                  </w:r>
+                </w:p>
+              </w:txbxContent>
+            </v:textbox>
+          </v:rect>
+        </w:pict>
+      </w:r>
+      <w:r>
+        <w:pict>
+          <v:rect fillcolor="#FFFFFF" strokecolor="#F79646" strokeweight="2pt" style="position:absolute;width:88.5pt;height:19.5pt;margin-top:60.55pt;margin-left:306.45pt">
+            <v:textbox inset="7.2pt,3.6pt,7.2pt,3.6pt">
+              <w:txbxContent>
+                <w:p>
+                  <w:pPr>
+                    <w:pStyle w:val="style36"/>
                     <w:jc w:val="center"/>
                     <w:rPr>
                       <w:sz w:val="16"/>
@@ -3832,24 +4710,34 @@
                       <w:sz w:val="16"/>
                       <w:szCs w:val="16"/>
                     </w:rPr>
-                    <w:t>:Debug</w:t>
-                  </w:r>
-                </w:p>
-              </w:txbxContent>
-            </v:textbox>
-          </v:rect>
-        </w:pict>
-      </w:r>
-      <w:r>
-        <w:pict>
-          <v:rect fillcolor="#FFFFFF" strokecolor="#F79646" strokeweight="2pt" style="position:absolute;width:88.5pt;height:19.5pt;margin-top:80.05pt;margin-left:101.7pt">
-            <v:textbox inset="7.2pt,3.6pt,7.2pt,3.6pt">
-              <w:txbxContent>
-                <w:p>
-                  <w:pPr>
-                    <w:pStyle w:val="style30"/>
-                    <w:spacing w:after="200" w:before="0"/>
-                    <w:contextualSpacing w:val="false"/>
+                    <w:t>:Fatal</w:t>
+                  </w:r>
+                </w:p>
+                <w:p>
+                  <w:pPr>
+                    <w:pStyle w:val="style36"/>
+                    <w:spacing w:after="200" w:before="0"/>
+                    <w:contextualSpacing w:val="false"/>
+                    <w:jc w:val="center"/>
+                    <w:rPr/>
+                  </w:pPr>
+                  <w:r>
+                    <w:rPr/>
+                  </w:r>
+                </w:p>
+              </w:txbxContent>
+            </v:textbox>
+          </v:rect>
+        </w:pict>
+      </w:r>
+      <w:r>
+        <w:pict>
+          <v:rect fillcolor="#FFFFFF" strokecolor="#F79646" strokeweight="2pt" style="position:absolute;width:88.5pt;height:19.5pt;margin-top:80.05pt;margin-left:306.45pt">
+            <v:textbox inset="7.2pt,3.6pt,7.2pt,3.6pt">
+              <w:txbxContent>
+                <w:p>
+                  <w:pPr>
+                    <w:pStyle w:val="style36"/>
                     <w:jc w:val="center"/>
                     <w:rPr>
                       <w:sz w:val="16"/>
@@ -3864,21 +4752,31 @@
                     <w:t>formatDate:{HH:mm}</w:t>
                   </w:r>
                 </w:p>
-              </w:txbxContent>
-            </v:textbox>
-          </v:rect>
-        </w:pict>
-      </w:r>
-      <w:r>
-        <w:pict>
-          <v:rect fillcolor="#FFFFFF" strokecolor="#F79646" strokeweight="2pt" style="position:absolute;width:88.5pt;height:19.5pt;margin-top:99.55pt;margin-left:101.7pt">
-            <v:textbox inset="7.2pt,3.6pt,7.2pt,3.6pt">
-              <w:txbxContent>
-                <w:p>
-                  <w:pPr>
-                    <w:pStyle w:val="style30"/>
-                    <w:spacing w:after="200" w:before="0"/>
-                    <w:contextualSpacing w:val="false"/>
+                <w:p>
+                  <w:pPr>
+                    <w:pStyle w:val="style36"/>
+                    <w:spacing w:after="200" w:before="0"/>
+                    <w:contextualSpacing w:val="false"/>
+                    <w:jc w:val="center"/>
+                    <w:rPr/>
+                  </w:pPr>
+                  <w:r>
+                    <w:rPr/>
+                  </w:r>
+                </w:p>
+              </w:txbxContent>
+            </v:textbox>
+          </v:rect>
+        </w:pict>
+      </w:r>
+      <w:r>
+        <w:pict>
+          <v:rect fillcolor="#FFFFFF" strokecolor="#F79646" strokeweight="2pt" style="position:absolute;width:88.5pt;height:19.5pt;margin-top:99.55pt;margin-left:306.45pt">
+            <v:textbox inset="7.2pt,3.6pt,7.2pt,3.6pt">
+              <w:txbxContent>
+                <w:p>
+                  <w:pPr>
+                    <w:pStyle w:val="style36"/>
                     <w:jc w:val="center"/>
                     <w:rPr>
                       <w:sz w:val="16"/>
@@ -3893,426 +4791,9 @@
                     <w:t>format:%L-%n-%m</w:t>
                   </w:r>
                 </w:p>
-              </w:txbxContent>
-            </v:textbox>
-          </v:rect>
-        </w:pict>
-      </w:r>
-      <w:r>
-        <w:pict>
-          <v:rect fillcolor="#FFFFFF" strokecolor="#F79646" strokeweight="2pt" style="position:absolute;width:88.5pt;height:19.5pt;margin-top:21.55pt;margin-left:204.45pt">
-            <v:textbox inset="7.2pt,3.6pt,7.2pt,3.6pt">
-              <w:txbxContent>
-                <w:p>
-                  <w:pPr>
-                    <w:pStyle w:val="style30"/>
-                    <w:jc w:val="center"/>
-                    <w:rPr>
-                      <w:sz w:val="16"/>
-                      <w:szCs w:val="16"/>
-                    </w:rPr>
-                  </w:pPr>
-                  <w:r>
-                    <w:rPr>
-                      <w:sz w:val="16"/>
-                      <w:szCs w:val="16"/>
-                    </w:rPr>
-                    <w:t>Name:aConsoles2</w:t>
-                  </w:r>
-                </w:p>
-                <w:p>
-                  <w:pPr>
-                    <w:pStyle w:val="style30"/>
-                    <w:spacing w:after="200" w:before="0"/>
-                    <w:contextualSpacing w:val="false"/>
-                    <w:jc w:val="center"/>
-                    <w:rPr/>
-                  </w:pPr>
-                  <w:r>
-                    <w:rPr/>
-                  </w:r>
-                </w:p>
-              </w:txbxContent>
-            </v:textbox>
-          </v:rect>
-        </w:pict>
-      </w:r>
-      <w:r>
-        <w:pict>
-          <v:rect fillcolor="#FFFFFF" strokecolor="#F79646" strokeweight="2pt" style="position:absolute;width:88.5pt;height:19.5pt;margin-top:41.05pt;margin-left:204.45pt">
-            <v:textbox inset="7.2pt,3.6pt,7.2pt,3.6pt">
-              <w:txbxContent>
-                <w:p>
-                  <w:pPr>
-                    <w:pStyle w:val="style30"/>
-                    <w:jc w:val="center"/>
-                    <w:rPr>
-                      <w:sz w:val="16"/>
-                      <w:szCs w:val="16"/>
-                    </w:rPr>
-                  </w:pPr>
-                  <w:r>
-                    <w:rPr>
-                      <w:rFonts w:ascii="Consolas" w:cs="Consolas" w:hAnsi="Consolas"/>
-                      <w:sz w:val="16"/>
-                      <w:szCs w:val="16"/>
-                    </w:rPr>
-                    <w:t>separator</w:t>
-                  </w:r>
-                  <w:r>
-                    <w:rPr>
-                      <w:sz w:val="16"/>
-                      <w:szCs w:val="16"/>
-                    </w:rPr>
-                    <w:t>:*</w:t>
-                  </w:r>
-                </w:p>
-                <w:p>
-                  <w:pPr>
-                    <w:pStyle w:val="style30"/>
-                    <w:spacing w:after="200" w:before="0"/>
-                    <w:contextualSpacing w:val="false"/>
-                    <w:jc w:val="center"/>
-                    <w:rPr/>
-                  </w:pPr>
-                  <w:r>
-                    <w:rPr/>
-                  </w:r>
-                </w:p>
-              </w:txbxContent>
-            </v:textbox>
-          </v:rect>
-        </w:pict>
-      </w:r>
-      <w:r>
-        <w:pict>
-          <v:rect fillcolor="#FFFFFF" strokecolor="#F79646" strokeweight="2pt" style="position:absolute;width:88.5pt;height:19.5pt;margin-top:60.55pt;margin-left:204.45pt">
-            <v:textbox inset="7.2pt,3.6pt,7.2pt,3.6pt">
-              <w:txbxContent>
-                <w:p>
-                  <w:pPr>
-                    <w:pStyle w:val="style30"/>
-                    <w:jc w:val="center"/>
-                    <w:rPr>
-                      <w:sz w:val="16"/>
-                      <w:szCs w:val="16"/>
-                    </w:rPr>
-                  </w:pPr>
-                  <w:r>
-                    <w:rPr>
-                      <w:rFonts w:ascii="Consolas" w:cs="Consolas" w:hAnsi="Consolas"/>
-                      <w:sz w:val="16"/>
-                      <w:szCs w:val="16"/>
-                    </w:rPr>
-                    <w:t>logLevel</w:t>
-                  </w:r>
-                  <w:r>
-                    <w:rPr>
-                      <w:sz w:val="16"/>
-                      <w:szCs w:val="16"/>
-                    </w:rPr>
-                    <w:t>:Error</w:t>
-                  </w:r>
-                </w:p>
-                <w:p>
-                  <w:pPr>
-                    <w:pStyle w:val="style30"/>
-                    <w:spacing w:after="200" w:before="0"/>
-                    <w:contextualSpacing w:val="false"/>
-                    <w:jc w:val="center"/>
-                    <w:rPr/>
-                  </w:pPr>
-                  <w:r>
-                    <w:rPr/>
-                  </w:r>
-                </w:p>
-              </w:txbxContent>
-            </v:textbox>
-          </v:rect>
-        </w:pict>
-      </w:r>
-      <w:r>
-        <w:pict>
-          <v:rect fillcolor="#FFFFFF" strokecolor="#F79646" strokeweight="2pt" style="position:absolute;width:88.5pt;height:19.5pt;margin-top:80.05pt;margin-left:204.45pt">
-            <v:textbox inset="7.2pt,3.6pt,7.2pt,3.6pt">
-              <w:txbxContent>
-                <w:p>
-                  <w:pPr>
-                    <w:pStyle w:val="style30"/>
-                    <w:jc w:val="center"/>
-                    <w:rPr>
-                      <w:sz w:val="16"/>
-                      <w:szCs w:val="16"/>
-                    </w:rPr>
-                  </w:pPr>
-                  <w:r>
-                    <w:rPr>
-                      <w:sz w:val="16"/>
-                      <w:szCs w:val="16"/>
-                    </w:rPr>
-                    <w:t>formatDate:{HH:mm}</w:t>
-                  </w:r>
-                </w:p>
-                <w:p>
-                  <w:pPr>
-                    <w:pStyle w:val="style30"/>
-                    <w:spacing w:after="200" w:before="0"/>
-                    <w:contextualSpacing w:val="false"/>
-                    <w:jc w:val="center"/>
-                    <w:rPr/>
-                  </w:pPr>
-                  <w:r>
-                    <w:rPr/>
-                  </w:r>
-                </w:p>
-              </w:txbxContent>
-            </v:textbox>
-          </v:rect>
-        </w:pict>
-      </w:r>
-      <w:r>
-        <w:pict>
-          <v:rect fillcolor="#FFFFFF" strokecolor="#F79646" strokeweight="2pt" style="position:absolute;width:88.5pt;height:19.5pt;margin-top:99.55pt;margin-left:204.45pt">
-            <v:textbox inset="7.2pt,3.6pt,7.2pt,3.6pt">
-              <w:txbxContent>
-                <w:p>
-                  <w:pPr>
-                    <w:pStyle w:val="style30"/>
-                    <w:jc w:val="center"/>
-                    <w:rPr>
-                      <w:sz w:val="16"/>
-                      <w:szCs w:val="16"/>
-                    </w:rPr>
-                  </w:pPr>
-                  <w:r>
-                    <w:rPr>
-                      <w:sz w:val="16"/>
-                      <w:szCs w:val="16"/>
-                    </w:rPr>
-                    <w:t>format:%L-%n-%m</w:t>
-                  </w:r>
-                </w:p>
-                <w:p>
-                  <w:pPr>
-                    <w:pStyle w:val="style30"/>
-                    <w:spacing w:after="200" w:before="0"/>
-                    <w:contextualSpacing w:val="false"/>
-                    <w:jc w:val="center"/>
-                    <w:rPr/>
-                  </w:pPr>
-                  <w:r>
-                    <w:rPr/>
-                  </w:r>
-                </w:p>
-              </w:txbxContent>
-            </v:textbox>
-          </v:rect>
-        </w:pict>
-      </w:r>
-      <w:r>
-        <w:pict>
-          <v:rect fillcolor="#FFFFFF" strokecolor="#F79646" strokeweight="2pt" style="position:absolute;width:88.5pt;height:19.5pt;margin-top:21.55pt;margin-left:306.45pt">
-            <v:textbox inset="7.2pt,3.6pt,7.2pt,3.6pt">
-              <w:txbxContent>
-                <w:p>
-                  <w:pPr>
-                    <w:pStyle w:val="style30"/>
-                    <w:jc w:val="center"/>
-                    <w:rPr>
-                      <w:sz w:val="16"/>
-                      <w:szCs w:val="16"/>
-                    </w:rPr>
-                  </w:pPr>
-                  <w:r>
-                    <w:rPr>
-                      <w:sz w:val="16"/>
-                      <w:szCs w:val="16"/>
-                    </w:rPr>
-                    <w:t>Name:aConsoles3</w:t>
-                  </w:r>
-                </w:p>
-                <w:p>
-                  <w:pPr>
-                    <w:pStyle w:val="style30"/>
-                    <w:spacing w:after="200" w:before="0"/>
-                    <w:contextualSpacing w:val="false"/>
-                    <w:jc w:val="center"/>
-                    <w:rPr/>
-                  </w:pPr>
-                  <w:r>
-                    <w:rPr/>
-                  </w:r>
-                </w:p>
-              </w:txbxContent>
-            </v:textbox>
-          </v:rect>
-        </w:pict>
-      </w:r>
-      <w:r>
-        <w:pict>
-          <v:rect fillcolor="#FFFFFF" strokecolor="#F79646" strokeweight="2pt" style="position:absolute;width:88.5pt;height:19.5pt;margin-top:41.05pt;margin-left:306.45pt">
-            <v:textbox inset="7.2pt,3.6pt,7.2pt,3.6pt">
-              <w:txbxContent>
-                <w:p>
-                  <w:pPr>
-                    <w:pStyle w:val="style30"/>
-                    <w:jc w:val="center"/>
-                    <w:rPr>
-                      <w:sz w:val="16"/>
-                      <w:szCs w:val="16"/>
-                    </w:rPr>
-                  </w:pPr>
-                  <w:r>
-                    <w:rPr>
-                      <w:rFonts w:ascii="Consolas" w:cs="Consolas" w:hAnsi="Consolas"/>
-                      <w:sz w:val="16"/>
-                      <w:szCs w:val="16"/>
-                    </w:rPr>
-                    <w:t>separator</w:t>
-                  </w:r>
-                  <w:r>
-                    <w:rPr>
-                      <w:sz w:val="16"/>
-                      <w:szCs w:val="16"/>
-                    </w:rPr>
-                    <w:t>:/</w:t>
-                  </w:r>
-                </w:p>
-                <w:p>
-                  <w:pPr>
-                    <w:pStyle w:val="style30"/>
-                    <w:spacing w:after="200" w:before="0"/>
-                    <w:contextualSpacing w:val="false"/>
-                    <w:jc w:val="center"/>
-                    <w:rPr>
-                      <w:sz w:val="16"/>
-                      <w:szCs w:val="16"/>
-                    </w:rPr>
-                  </w:pPr>
-                  <w:r>
-                    <w:rPr>
-                      <w:sz w:val="16"/>
-                      <w:szCs w:val="16"/>
-                    </w:rPr>
-                    <w:t>/</w:t>
-                  </w:r>
-                </w:p>
-              </w:txbxContent>
-            </v:textbox>
-          </v:rect>
-        </w:pict>
-      </w:r>
-      <w:r>
-        <w:pict>
-          <v:rect fillcolor="#FFFFFF" strokecolor="#F79646" strokeweight="2pt" style="position:absolute;width:88.5pt;height:19.5pt;margin-top:60.55pt;margin-left:306.45pt">
-            <v:textbox inset="7.2pt,3.6pt,7.2pt,3.6pt">
-              <w:txbxContent>
-                <w:p>
-                  <w:pPr>
-                    <w:pStyle w:val="style30"/>
-                    <w:jc w:val="center"/>
-                    <w:rPr>
-                      <w:sz w:val="16"/>
-                      <w:szCs w:val="16"/>
-                    </w:rPr>
-                  </w:pPr>
-                  <w:r>
-                    <w:rPr>
-                      <w:rFonts w:ascii="Consolas" w:cs="Consolas" w:hAnsi="Consolas"/>
-                      <w:sz w:val="16"/>
-                      <w:szCs w:val="16"/>
-                    </w:rPr>
-                    <w:t>logLevel</w:t>
-                  </w:r>
-                  <w:r>
-                    <w:rPr>
-                      <w:sz w:val="16"/>
-                      <w:szCs w:val="16"/>
-                    </w:rPr>
-                    <w:t>:Fatal</w:t>
-                  </w:r>
-                </w:p>
-                <w:p>
-                  <w:pPr>
-                    <w:pStyle w:val="style30"/>
-                    <w:spacing w:after="200" w:before="0"/>
-                    <w:contextualSpacing w:val="false"/>
-                    <w:jc w:val="center"/>
-                    <w:rPr/>
-                  </w:pPr>
-                  <w:r>
-                    <w:rPr/>
-                  </w:r>
-                </w:p>
-              </w:txbxContent>
-            </v:textbox>
-          </v:rect>
-        </w:pict>
-      </w:r>
-      <w:r>
-        <w:pict>
-          <v:rect fillcolor="#FFFFFF" strokecolor="#F79646" strokeweight="2pt" style="position:absolute;width:88.5pt;height:19.5pt;margin-top:80.05pt;margin-left:306.45pt">
-            <v:textbox inset="7.2pt,3.6pt,7.2pt,3.6pt">
-              <w:txbxContent>
-                <w:p>
-                  <w:pPr>
-                    <w:pStyle w:val="style30"/>
-                    <w:jc w:val="center"/>
-                    <w:rPr>
-                      <w:sz w:val="16"/>
-                      <w:szCs w:val="16"/>
-                    </w:rPr>
-                  </w:pPr>
-                  <w:r>
-                    <w:rPr>
-                      <w:sz w:val="16"/>
-                      <w:szCs w:val="16"/>
-                    </w:rPr>
-                    <w:t>formatDate:{HH:mm}</w:t>
-                  </w:r>
-                </w:p>
-                <w:p>
-                  <w:pPr>
-                    <w:pStyle w:val="style30"/>
-                    <w:spacing w:after="200" w:before="0"/>
-                    <w:contextualSpacing w:val="false"/>
-                    <w:jc w:val="center"/>
-                    <w:rPr/>
-                  </w:pPr>
-                  <w:r>
-                    <w:rPr/>
-                  </w:r>
-                </w:p>
-              </w:txbxContent>
-            </v:textbox>
-          </v:rect>
-        </w:pict>
-      </w:r>
-      <w:r>
-        <w:pict>
-          <v:rect fillcolor="#FFFFFF" strokecolor="#F79646" strokeweight="2pt" style="position:absolute;width:88.5pt;height:19.5pt;margin-top:99.55pt;margin-left:306.45pt">
-            <v:textbox inset="7.2pt,3.6pt,7.2pt,3.6pt">
-              <w:txbxContent>
-                <w:p>
-                  <w:pPr>
-                    <w:pStyle w:val="style30"/>
-                    <w:jc w:val="center"/>
-                    <w:rPr>
-                      <w:sz w:val="16"/>
-                      <w:szCs w:val="16"/>
-                    </w:rPr>
-                  </w:pPr>
-                  <w:r>
-                    <w:rPr>
-                      <w:sz w:val="16"/>
-                      <w:szCs w:val="16"/>
-                    </w:rPr>
-                    <w:t>format:%L-%n-%m</w:t>
-                  </w:r>
-                </w:p>
-                <w:p>
-                  <w:pPr>
-                    <w:pStyle w:val="style30"/>
+                <w:p>
+                  <w:pPr>
+                    <w:pStyle w:val="style36"/>
                     <w:spacing w:after="200" w:before="0"/>
                     <w:contextualSpacing w:val="false"/>
                     <w:jc w:val="center"/>
@@ -4334,7 +4815,7 @@
               <w:txbxContent>
                 <w:p>
                   <w:pPr>
-                    <w:pStyle w:val="style30"/>
+                    <w:pStyle w:val="style36"/>
                     <w:spacing w:after="200" w:before="0"/>
                     <w:contextualSpacing w:val="false"/>
                     <w:jc w:val="center"/>
@@ -4356,479 +4837,6 @@
           </v:rect>
         </w:pict>
       </w:r>
-      <w:r>
-        <w:pict>
-          <v:rect fillcolor="#FFFFFF" strokecolor="#F79646" strokeweight="2pt" style="position:absolute;width:88.5pt;height:19.5pt;margin-top:40.3pt;margin-left:306.45pt">
-            <v:textbox inset="7.2pt,3.6pt,7.2pt,3.6pt">
-              <w:txbxContent>
-                <w:p>
-                  <w:pPr>
-                    <w:pStyle w:val="style30"/>
-                    <w:spacing w:after="200" w:before="0"/>
-                    <w:contextualSpacing w:val="false"/>
-                    <w:jc w:val="center"/>
-                    <w:rPr>
-                      <w:sz w:val="16"/>
-                      <w:szCs w:val="16"/>
-                    </w:rPr>
-                  </w:pPr>
-                  <w:r>
-                    <w:rPr>
-                      <w:sz w:val="16"/>
-                      <w:szCs w:val="16"/>
-                    </w:rPr>
-                    <w:t>Name:aPrinter</w:t>
-                  </w:r>
-                </w:p>
-              </w:txbxContent>
-            </v:textbox>
-          </v:rect>
-        </w:pict>
-      </w:r>
-      <w:r>
-        <w:pict>
-          <v:rect fillcolor="#FFFFFF" strokecolor="#F79646" strokeweight="2pt" style="position:absolute;width:88.5pt;height:19.5pt;margin-top:59.8pt;margin-left:306.45pt">
-            <v:textbox inset="7.2pt,3.6pt,7.2pt,3.6pt">
-              <w:txbxContent>
-                <w:p>
-                  <w:pPr>
-                    <w:pStyle w:val="style30"/>
-                    <w:spacing w:after="200" w:before="0"/>
-                    <w:contextualSpacing w:val="false"/>
-                    <w:jc w:val="center"/>
-                    <w:rPr>
-                      <w:sz w:val="16"/>
-                      <w:szCs w:val="16"/>
-                    </w:rPr>
-                  </w:pPr>
-                  <w:r>
-                    <w:rPr>
-                      <w:sz w:val="16"/>
-                      <w:szCs w:val="16"/>
-                    </w:rPr>
-                    <w:t>Name:aPrinter</w:t>
-                  </w:r>
-                </w:p>
-              </w:txbxContent>
-            </v:textbox>
-          </v:rect>
-        </w:pict>
-      </w:r>
-      <w:r>
-        <w:pict>
-          <v:rect fillcolor="#FFFFFF" strokecolor="#F79646" strokeweight="2pt" style="position:absolute;width:88.5pt;height:19.5pt;margin-top:79.3pt;margin-left:306.45pt">
-            <v:textbox inset="7.2pt,3.6pt,7.2pt,3.6pt">
-              <w:txbxContent>
-                <w:p>
-                  <w:pPr>
-                    <w:pStyle w:val="style30"/>
-                    <w:spacing w:after="200" w:before="0"/>
-                    <w:contextualSpacing w:val="false"/>
-                    <w:jc w:val="center"/>
-                    <w:rPr>
-                      <w:sz w:val="16"/>
-                      <w:szCs w:val="16"/>
-                    </w:rPr>
-                  </w:pPr>
-                  <w:r>
-                    <w:rPr>
-                      <w:sz w:val="16"/>
-                      <w:szCs w:val="16"/>
-                    </w:rPr>
-                    <w:t>Name:aPrinter</w:t>
-                  </w:r>
-                </w:p>
-              </w:txbxContent>
-            </v:textbox>
-          </v:rect>
-        </w:pict>
-      </w:r>
-      <w:r>
-        <w:pict>
-          <v:rect fillcolor="#FFFFFF" strokecolor="#F79646" strokeweight="2pt" style="position:absolute;width:88.5pt;height:19.5pt;margin-top:98.8pt;margin-left:306.45pt">
-            <v:textbox inset="7.2pt,3.6pt,7.2pt,3.6pt">
-              <w:txbxContent>
-                <w:p>
-                  <w:pPr>
-                    <w:pStyle w:val="style30"/>
-                    <w:spacing w:after="200" w:before="0"/>
-                    <w:contextualSpacing w:val="false"/>
-                    <w:jc w:val="center"/>
-                    <w:rPr>
-                      <w:sz w:val="16"/>
-                      <w:szCs w:val="16"/>
-                    </w:rPr>
-                  </w:pPr>
-                  <w:r>
-                    <w:rPr>
-                      <w:sz w:val="16"/>
-                      <w:szCs w:val="16"/>
-                    </w:rPr>
-                    <w:t>Name:aPrinter</w:t>
-                  </w:r>
-                </w:p>
-              </w:txbxContent>
-            </v:textbox>
-          </v:rect>
-        </w:pict>
-      </w:r>
-      <w:r>
-        <w:pict>
-          <v:rect fillcolor="#FFFFFF" strokecolor="#F79646" strokeweight="2pt" style="position:absolute;width:88.5pt;height:19.5pt;margin-top:20.8pt;margin-left:204.45pt">
-            <v:textbox inset="7.2pt,3.6pt,7.2pt,3.6pt">
-              <w:txbxContent>
-                <w:p>
-                  <w:pPr>
-                    <w:pStyle w:val="style30"/>
-                    <w:spacing w:after="200" w:before="0"/>
-                    <w:contextualSpacing w:val="false"/>
-                    <w:jc w:val="center"/>
-                    <w:rPr>
-                      <w:sz w:val="16"/>
-                      <w:szCs w:val="16"/>
-                    </w:rPr>
-                  </w:pPr>
-                  <w:r>
-                    <w:rPr>
-                      <w:sz w:val="16"/>
-                      <w:szCs w:val="16"/>
-                    </w:rPr>
-                    <w:t>Name:aPrinter</w:t>
-                  </w:r>
-                </w:p>
-              </w:txbxContent>
-            </v:textbox>
-          </v:rect>
-        </w:pict>
-      </w:r>
-      <w:r>
-        <w:pict>
-          <v:rect fillcolor="#FFFFFF" strokecolor="#F79646" strokeweight="2pt" style="position:absolute;width:88.5pt;height:19.5pt;margin-top:40.3pt;margin-left:204.45pt">
-            <v:textbox inset="7.2pt,3.6pt,7.2pt,3.6pt">
-              <w:txbxContent>
-                <w:p>
-                  <w:pPr>
-                    <w:pStyle w:val="style30"/>
-                    <w:spacing w:after="200" w:before="0"/>
-                    <w:contextualSpacing w:val="false"/>
-                    <w:jc w:val="center"/>
-                    <w:rPr>
-                      <w:sz w:val="16"/>
-                      <w:szCs w:val="16"/>
-                    </w:rPr>
-                  </w:pPr>
-                  <w:r>
-                    <w:rPr>
-                      <w:sz w:val="16"/>
-                      <w:szCs w:val="16"/>
-                    </w:rPr>
-                    <w:t>Name:aPrinter</w:t>
-                  </w:r>
-                </w:p>
-              </w:txbxContent>
-            </v:textbox>
-          </v:rect>
-        </w:pict>
-      </w:r>
-      <w:r>
-        <w:pict>
-          <v:rect fillcolor="#FFFFFF" strokecolor="#F79646" strokeweight="2pt" style="position:absolute;width:88.5pt;height:19.5pt;margin-top:59.8pt;margin-left:204.45pt">
-            <v:textbox inset="7.2pt,3.6pt,7.2pt,3.6pt">
-              <w:txbxContent>
-                <w:p>
-                  <w:pPr>
-                    <w:pStyle w:val="style30"/>
-                    <w:spacing w:after="200" w:before="0"/>
-                    <w:contextualSpacing w:val="false"/>
-                    <w:jc w:val="center"/>
-                    <w:rPr>
-                      <w:sz w:val="16"/>
-                      <w:szCs w:val="16"/>
-                    </w:rPr>
-                  </w:pPr>
-                  <w:r>
-                    <w:rPr>
-                      <w:sz w:val="16"/>
-                      <w:szCs w:val="16"/>
-                    </w:rPr>
-                    <w:t>Name:aPrinter</w:t>
-                  </w:r>
-                </w:p>
-              </w:txbxContent>
-            </v:textbox>
-          </v:rect>
-        </w:pict>
-      </w:r>
-      <w:r>
-        <w:pict>
-          <v:rect fillcolor="#FFFFFF" strokecolor="#F79646" strokeweight="2pt" style="position:absolute;width:88.5pt;height:19.5pt;margin-top:79.3pt;margin-left:204.45pt">
-            <v:textbox inset="7.2pt,3.6pt,7.2pt,3.6pt">
-              <w:txbxContent>
-                <w:p>
-                  <w:pPr>
-                    <w:pStyle w:val="style30"/>
-                    <w:spacing w:after="200" w:before="0"/>
-                    <w:contextualSpacing w:val="false"/>
-                    <w:jc w:val="center"/>
-                    <w:rPr>
-                      <w:sz w:val="16"/>
-                      <w:szCs w:val="16"/>
-                    </w:rPr>
-                  </w:pPr>
-                  <w:r>
-                    <w:rPr>
-                      <w:sz w:val="16"/>
-                      <w:szCs w:val="16"/>
-                    </w:rPr>
-                    <w:t>Name:aPrinter</w:t>
-                  </w:r>
-                </w:p>
-              </w:txbxContent>
-            </v:textbox>
-          </v:rect>
-        </w:pict>
-      </w:r>
-      <w:r>
-        <w:pict>
-          <v:rect fillcolor="#FFFFFF" strokecolor="#F79646" strokeweight="2pt" style="position:absolute;width:88.5pt;height:19.5pt;margin-top:98.8pt;margin-left:204.45pt">
-            <v:textbox inset="7.2pt,3.6pt,7.2pt,3.6pt">
-              <w:txbxContent>
-                <w:p>
-                  <w:pPr>
-                    <w:pStyle w:val="style30"/>
-                    <w:spacing w:after="200" w:before="0"/>
-                    <w:contextualSpacing w:val="false"/>
-                    <w:jc w:val="center"/>
-                    <w:rPr>
-                      <w:sz w:val="16"/>
-                      <w:szCs w:val="16"/>
-                    </w:rPr>
-                  </w:pPr>
-                  <w:r>
-                    <w:rPr>
-                      <w:sz w:val="16"/>
-                      <w:szCs w:val="16"/>
-                    </w:rPr>
-                    <w:t>Name:aPrinter</w:t>
-                  </w:r>
-                </w:p>
-              </w:txbxContent>
-            </v:textbox>
-          </v:rect>
-        </w:pict>
-      </w:r>
-      <w:r>
-        <w:pict>
-          <v:rect fillcolor="#FFFFFF" strokecolor="#F79646" strokeweight="2pt" style="position:absolute;width:88.5pt;height:19.5pt;margin-top:21.55pt;margin-left:101.7pt">
-            <v:textbox inset="7.2pt,3.6pt,7.2pt,3.6pt">
-              <w:txbxContent>
-                <w:p>
-                  <w:pPr>
-                    <w:pStyle w:val="style30"/>
-                    <w:spacing w:after="200" w:before="0"/>
-                    <w:contextualSpacing w:val="false"/>
-                    <w:jc w:val="center"/>
-                    <w:rPr>
-                      <w:sz w:val="16"/>
-                      <w:szCs w:val="16"/>
-                    </w:rPr>
-                  </w:pPr>
-                  <w:r>
-                    <w:rPr>
-                      <w:sz w:val="16"/>
-                      <w:szCs w:val="16"/>
-                    </w:rPr>
-                    <w:t>Name:aPrinter</w:t>
-                  </w:r>
-                </w:p>
-              </w:txbxContent>
-            </v:textbox>
-          </v:rect>
-        </w:pict>
-      </w:r>
-      <w:r>
-        <w:pict>
-          <v:rect fillcolor="#FFFFFF" strokecolor="#F79646" strokeweight="2pt" style="position:absolute;width:88.5pt;height:19.5pt;margin-top:41.05pt;margin-left:101.7pt">
-            <v:textbox inset="7.2pt,3.6pt,7.2pt,3.6pt">
-              <w:txbxContent>
-                <w:p>
-                  <w:pPr>
-                    <w:pStyle w:val="style30"/>
-                    <w:spacing w:after="200" w:before="0"/>
-                    <w:contextualSpacing w:val="false"/>
-                    <w:jc w:val="center"/>
-                    <w:rPr>
-                      <w:sz w:val="16"/>
-                      <w:szCs w:val="16"/>
-                    </w:rPr>
-                  </w:pPr>
-                  <w:r>
-                    <w:rPr>
-                      <w:sz w:val="16"/>
-                      <w:szCs w:val="16"/>
-                    </w:rPr>
-                    <w:t>Name:aPrinter</w:t>
-                  </w:r>
-                </w:p>
-              </w:txbxContent>
-            </v:textbox>
-          </v:rect>
-        </w:pict>
-      </w:r>
-      <w:r>
-        <w:pict>
-          <v:rect fillcolor="#FFFFFF" strokecolor="#F79646" strokeweight="2pt" style="position:absolute;width:88.5pt;height:19.5pt;margin-top:60.55pt;margin-left:101.7pt">
-            <v:textbox inset="7.2pt,3.6pt,7.2pt,3.6pt">
-              <w:txbxContent>
-                <w:p>
-                  <w:pPr>
-                    <w:pStyle w:val="style30"/>
-                    <w:spacing w:after="200" w:before="0"/>
-                    <w:contextualSpacing w:val="false"/>
-                    <w:jc w:val="center"/>
-                    <w:rPr>
-                      <w:sz w:val="16"/>
-                      <w:szCs w:val="16"/>
-                    </w:rPr>
-                  </w:pPr>
-                  <w:r>
-                    <w:rPr>
-                      <w:sz w:val="16"/>
-                      <w:szCs w:val="16"/>
-                    </w:rPr>
-                    <w:t>Name:aPrinter</w:t>
-                  </w:r>
-                </w:p>
-              </w:txbxContent>
-            </v:textbox>
-          </v:rect>
-        </w:pict>
-      </w:r>
-      <w:r>
-        <w:pict>
-          <v:rect fillcolor="#FFFFFF" strokecolor="#F79646" strokeweight="2pt" style="position:absolute;width:88.5pt;height:19.5pt;margin-top:80.05pt;margin-left:101.7pt">
-            <v:textbox inset="7.2pt,3.6pt,7.2pt,3.6pt">
-              <w:txbxContent>
-                <w:p>
-                  <w:pPr>
-                    <w:pStyle w:val="style30"/>
-                    <w:spacing w:after="200" w:before="0"/>
-                    <w:contextualSpacing w:val="false"/>
-                    <w:jc w:val="center"/>
-                    <w:rPr>
-                      <w:sz w:val="16"/>
-                      <w:szCs w:val="16"/>
-                    </w:rPr>
-                  </w:pPr>
-                  <w:r>
-                    <w:rPr>
-                      <w:sz w:val="16"/>
-                      <w:szCs w:val="16"/>
-                    </w:rPr>
-                    <w:t>Name:aPrinter</w:t>
-                  </w:r>
-                </w:p>
-              </w:txbxContent>
-            </v:textbox>
-          </v:rect>
-        </w:pict>
-      </w:r>
-      <w:r>
-        <w:pict>
-          <v:rect fillcolor="#FFFFFF" strokecolor="#F79646" strokeweight="2pt" style="position:absolute;width:88.5pt;height:19.5pt;margin-top:99.55pt;margin-left:101.7pt">
-            <v:textbox inset="7.2pt,3.6pt,7.2pt,3.6pt">
-              <w:txbxContent>
-                <w:p>
-                  <w:pPr>
-                    <w:pStyle w:val="style30"/>
-                    <w:spacing w:after="200" w:before="0"/>
-                    <w:contextualSpacing w:val="false"/>
-                    <w:jc w:val="center"/>
-                    <w:rPr>
-                      <w:sz w:val="16"/>
-                      <w:szCs w:val="16"/>
-                    </w:rPr>
-                  </w:pPr>
-                  <w:r>
-                    <w:rPr>
-                      <w:sz w:val="16"/>
-                      <w:szCs w:val="16"/>
-                    </w:rPr>
-                    <w:t>Name:aPrinter</w:t>
-                  </w:r>
-                </w:p>
-              </w:txbxContent>
-            </v:textbox>
-          </v:rect>
-        </w:pict>
-      </w:r>
-      <w:r>
-        <w:pict>
-          <v:rect fillcolor="#FFFFFF" strokecolor="#1F497D" strokeweight="2pt" style="position:absolute;width:102.75pt;height:115.5pt;margin-top:13.3pt;margin-left:94.95pt">
-            <v:textbox inset="7.2pt,3.6pt,7.2pt,3.6pt">
-              <w:txbxContent>
-                <w:p>
-                  <w:pPr>
-                    <w:pStyle w:val="style30"/>
-                    <w:spacing w:after="200" w:before="0"/>
-                    <w:contextualSpacing w:val="false"/>
-                    <w:jc w:val="center"/>
-                    <w:rPr/>
-                  </w:pPr>
-                  <w:r>
-                    <w:rPr/>
-                    <w:t>FILES</w:t>
-                  </w:r>
-                </w:p>
-              </w:txbxContent>
-            </v:textbox>
-          </v:rect>
-        </w:pict>
-      </w:r>
-      <w:r>
-        <w:pict>
-          <v:rect fillcolor="#FFFFFF" strokecolor="#1F497D" strokeweight="2pt" style="position:absolute;width:102.75pt;height:115.5pt;margin-top:13.3pt;margin-left:197.7pt">
-            <v:textbox inset="7.2pt,3.6pt,7.2pt,3.6pt">
-              <w:txbxContent>
-                <w:p>
-                  <w:pPr>
-                    <w:pStyle w:val="style30"/>
-                    <w:spacing w:after="200" w:before="0"/>
-                    <w:contextualSpacing w:val="false"/>
-                    <w:jc w:val="center"/>
-                    <w:rPr/>
-                  </w:pPr>
-                  <w:r>
-                    <w:rPr/>
-                  </w:r>
-                </w:p>
-              </w:txbxContent>
-            </v:textbox>
-          </v:rect>
-        </w:pict>
-      </w:r>
-      <w:r>
-        <w:pict>
-          <v:rect fillcolor="#FFFFFF" strokecolor="#1F497D" strokeweight="2pt" style="position:absolute;width:102.75pt;height:115.5pt;margin-top:13.3pt;margin-left:300.45pt">
-            <v:textbox inset="7.2pt,3.6pt,7.2pt,3.6pt">
-              <w:txbxContent>
-                <w:p>
-                  <w:pPr>
-                    <w:pStyle w:val="style30"/>
-                    <w:spacing w:after="200" w:before="0"/>
-                    <w:contextualSpacing w:val="false"/>
-                    <w:jc w:val="center"/>
-                    <w:rPr/>
-                  </w:pPr>
-                  <w:r>
-                    <w:rPr/>
-                  </w:r>
-                </w:p>
-              </w:txbxContent>
-            </v:textbox>
-          </v:rect>
-        </w:pict>
-      </w:r>
     </w:p>
     <w:p>
       <w:pPr>
@@ -4874,7 +4882,7 @@
               <w:txbxContent>
                 <w:p>
                   <w:pPr>
-                    <w:pStyle w:val="style30"/>
+                    <w:pStyle w:val="style36"/>
                     <w:spacing w:after="200" w:before="0"/>
                     <w:contextualSpacing w:val="false"/>
                     <w:jc w:val="center"/>
@@ -4892,12 +4900,12 @@
       </w:r>
       <w:r>
         <w:pict>
-          <v:rect fillcolor="#FFFFFF" strokecolor="#F79646" strokeweight="2pt" style="position:absolute;width:69pt;height:25.5pt;margin-top:3.85pt;margin-left:-2.45pt">
-            <v:textbox inset="7.2pt,3.6pt,7.2pt,3.6pt">
-              <w:txbxContent>
-                <w:p>
-                  <w:pPr>
-                    <w:pStyle w:val="style30"/>
+          <v:rect fillcolor="#FFFFFF" strokecolor="#F79646" strokeweight="2pt" style="position:absolute;width:69pt;height:25.5pt;margin-top:3.85pt;margin-left:-2.4pt">
+            <v:textbox inset="7.2pt,3.6pt,7.2pt,3.6pt">
+              <w:txbxContent>
+                <w:p>
+                  <w:pPr>
+                    <w:pStyle w:val="style36"/>
                     <w:spacing w:after="200" w:before="0"/>
                     <w:contextualSpacing w:val="false"/>
                     <w:jc w:val="center"/>
@@ -4996,7 +5004,7 @@
               <w:txbxContent>
                 <w:p>
                   <w:pPr>
-                    <w:pStyle w:val="style30"/>
+                    <w:pStyle w:val="style36"/>
                     <w:spacing w:after="200" w:before="0"/>
                     <w:contextualSpacing w:val="false"/>
                     <w:jc w:val="center"/>
@@ -5018,12 +5026,12 @@
       </w:r>
       <w:r>
         <w:pict>
-          <v:rect fillcolor="#FFFFFF" strokecolor="#4F81BD" strokeweight="2pt" style="position:absolute;width:114pt;height:28.55pt;margin-top:13.5pt;margin-left:-2.45pt">
-            <v:textbox inset="7.2pt,3.6pt,7.2pt,3.6pt">
-              <w:txbxContent>
-                <w:p>
-                  <w:pPr>
-                    <w:pStyle w:val="style30"/>
+          <v:rect fillcolor="#FFFFFF" strokecolor="#4F81BD" strokeweight="2pt" style="position:absolute;width:114pt;height:28.55pt;margin-top:13.5pt;margin-left:-2.4pt">
+            <v:textbox inset="7.2pt,3.6pt,7.2pt,3.6pt">
+              <w:txbxContent>
+                <w:p>
+                  <w:pPr>
+                    <w:pStyle w:val="style36"/>
                     <w:spacing w:after="200" w:before="0"/>
                     <w:contextualSpacing w:val="false"/>
                     <w:jc w:val="center"/>
@@ -5686,7 +5694,7 @@
       <w:pgNumType w:fmt="decimal"/>
       <w:formProt w:val="false"/>
       <w:textDirection w:val="lrTb"/>
-      <w:docGrid w:charSpace="8192" w:linePitch="360" w:type="default"/>
+      <w:docGrid w:charSpace="20480" w:linePitch="360" w:type="default"/>
     </w:sectPr>
   </w:body>
 </w:document>
@@ -6175,10 +6183,52 @@
       <w:rFonts w:cs="OpenSymbol"/>
     </w:rPr>
   </w:style>
-  <w:style w:styleId="style23" w:type="paragraph">
+  <w:style w:styleId="style23" w:type="character">
+    <w:name w:val="ListLabel 6"/>
+    <w:next w:val="style23"/>
+    <w:rPr>
+      <w:rFonts w:cs="Symbol"/>
+    </w:rPr>
+  </w:style>
+  <w:style w:styleId="style24" w:type="character">
+    <w:name w:val="ListLabel 7"/>
+    <w:next w:val="style24"/>
+    <w:rPr>
+      <w:rFonts w:cs="OpenSymbol"/>
+    </w:rPr>
+  </w:style>
+  <w:style w:styleId="style25" w:type="character">
+    <w:name w:val="ListLabel 8"/>
+    <w:next w:val="style25"/>
+    <w:rPr>
+      <w:rFonts w:cs="Symbol"/>
+    </w:rPr>
+  </w:style>
+  <w:style w:styleId="style26" w:type="character">
+    <w:name w:val="ListLabel 9"/>
+    <w:next w:val="style26"/>
+    <w:rPr>
+      <w:rFonts w:cs="OpenSymbol"/>
+    </w:rPr>
+  </w:style>
+  <w:style w:styleId="style27" w:type="character">
+    <w:name w:val="ListLabel 10"/>
+    <w:next w:val="style27"/>
+    <w:rPr>
+      <w:rFonts w:cs="Symbol"/>
+    </w:rPr>
+  </w:style>
+  <w:style w:styleId="style28" w:type="character">
+    <w:name w:val="ListLabel 11"/>
+    <w:next w:val="style28"/>
+    <w:rPr>
+      <w:rFonts w:cs="OpenSymbol"/>
+    </w:rPr>
+  </w:style>
+  <w:style w:styleId="style29" w:type="paragraph">
     <w:name w:val="Encabezado"/>
     <w:basedOn w:val="style0"/>
-    <w:next w:val="style24"/>
+    <w:next w:val="style30"/>
     <w:pPr>
       <w:keepNext/>
       <w:spacing w:after="120" w:before="240"/>
@@ -6190,29 +6240,29 @@
       <w:szCs w:val="28"/>
     </w:rPr>
   </w:style>
-  <w:style w:styleId="style24" w:type="paragraph">
+  <w:style w:styleId="style30" w:type="paragraph">
     <w:name w:val="Cuerpo de texto"/>
     <w:basedOn w:val="style0"/>
-    <w:next w:val="style24"/>
+    <w:next w:val="style30"/>
     <w:pPr>
       <w:spacing w:after="120" w:before="0"/>
       <w:contextualSpacing w:val="false"/>
     </w:pPr>
     <w:rPr/>
   </w:style>
-  <w:style w:styleId="style25" w:type="paragraph">
+  <w:style w:styleId="style31" w:type="paragraph">
     <w:name w:val="Lista"/>
-    <w:basedOn w:val="style24"/>
-    <w:next w:val="style25"/>
+    <w:basedOn w:val="style30"/>
+    <w:next w:val="style31"/>
     <w:pPr/>
     <w:rPr>
       <w:rFonts w:cs="Lohit Hindi"/>
     </w:rPr>
   </w:style>
-  <w:style w:styleId="style26" w:type="paragraph">
+  <w:style w:styleId="style32" w:type="paragraph">
     <w:name w:val="Pie"/>
     <w:basedOn w:val="style0"/>
-    <w:next w:val="style26"/>
+    <w:next w:val="style32"/>
     <w:pPr>
       <w:suppressLineNumbers/>
       <w:spacing w:after="120" w:before="120"/>
@@ -6226,10 +6276,10 @@
       <w:szCs w:val="24"/>
     </w:rPr>
   </w:style>
-  <w:style w:styleId="style27" w:type="paragraph">
+  <w:style w:styleId="style33" w:type="paragraph">
     <w:name w:val="Índice"/>
     <w:basedOn w:val="style0"/>
-    <w:next w:val="style27"/>
+    <w:next w:val="style33"/>
     <w:pPr>
       <w:suppressLineNumbers/>
     </w:pPr>
@@ -6237,10 +6287,10 @@
       <w:rFonts w:cs="Lohit Hindi"/>
     </w:rPr>
   </w:style>
-  <w:style w:styleId="style28" w:type="paragraph">
+  <w:style w:styleId="style34" w:type="paragraph">
     <w:name w:val="List Paragraph"/>
     <w:basedOn w:val="style0"/>
-    <w:next w:val="style28"/>
+    <w:next w:val="style34"/>
     <w:pPr>
       <w:spacing w:after="200" w:before="0"/>
       <w:ind w:hanging="0" w:left="720" w:right="0"/>
@@ -6248,10 +6298,10 @@
     </w:pPr>
     <w:rPr/>
   </w:style>
-  <w:style w:styleId="style29" w:type="paragraph">
+  <w:style w:styleId="style35" w:type="paragraph">
     <w:name w:val="Balloon Text"/>
     <w:basedOn w:val="style0"/>
-    <w:next w:val="style29"/>
+    <w:next w:val="style35"/>
     <w:pPr>
       <w:spacing w:after="0" w:before="0" w:line="100" w:lineRule="atLeast"/>
       <w:contextualSpacing w:val="false"/>
@@ -6262,10 +6312,10 @@
       <w:szCs w:val="16"/>
     </w:rPr>
   </w:style>
-  <w:style w:styleId="style30" w:type="paragraph">
+  <w:style w:styleId="style36" w:type="paragraph">
     <w:name w:val="Contenido del marco"/>
     <w:basedOn w:val="style0"/>
-    <w:next w:val="style30"/>
+    <w:next w:val="style36"/>
     <w:pPr/>
     <w:rPr/>
   </w:style>

</xml_diff>